<commit_message>
Agregamos archivo de estructura y reglas de nombrado actualizado. Moficamos la estructura del repositorio.
</commit_message>
<xml_diff>
--- a/lineamientos/estructura_y_reglas_de_nombrado.docx
+++ b/lineamientos/estructura_y_reglas_de_nombrado.docx
@@ -3,11 +3,779 @@
 <w:document xmlns:wpc="http://schemas.microsoft.com/office/word/2010/wordprocessingCanvas" xmlns:cx="http://schemas.microsoft.com/office/drawing/2014/chartex" xmlns:cx1="http://schemas.microsoft.com/office/drawing/2015/9/8/chartex" xmlns:cx2="http://schemas.microsoft.com/office/drawing/2015/10/21/chartex" xmlns:cx3="http://schemas.microsoft.com/office/drawing/2016/5/9/chartex" xmlns:cx4="http://schemas.microsoft.com/office/drawing/2016/5/10/chartex" xmlns:cx5="http://schemas.microsoft.com/office/drawing/2016/5/11/chartex" xmlns:cx6="http://schemas.microsoft.com/office/drawing/2016/5/12/chartex" xmlns:cx7="http://schemas.microsoft.com/office/drawing/2016/5/13/chartex" xmlns:cx8="http://schemas.microsoft.com/office/drawing/2016/5/14/chartex" xmlns:mc="http://schemas.openxmlformats.org/markup-compatibility/2006" xmlns:aink="http://schemas.microsoft.com/office/drawing/2016/ink" xmlns:am3d="http://schemas.microsoft.com/office/drawing/2017/model3d" xmlns:o="urn:schemas-microsoft-com:office:office" xmlns:r="http://schemas.openxmlformats.org/officeDocument/2006/relationships" xmlns:m="http://schemas.openxmlformats.org/officeDocument/2006/math" xmlns:v="urn:schemas-microsoft-com:vml" xmlns:wp14="http://schemas.microsoft.com/office/word/2010/wordprocessingDrawing" xmlns:wp="http://schemas.openxmlformats.org/drawingml/2006/wordprocessingDrawing" xmlns:w10="urn:schemas-microsoft-com:office:word" xmlns:w="http://schemas.openxmlformats.org/wordprocessingml/2006/main" xmlns:w14="http://schemas.microsoft.com/office/word/2010/wordml" xmlns:w15="http://schemas.microsoft.com/office/word/2012/wordml" xmlns:w16cex="http://schemas.microsoft.com/office/word/2018/wordml/cex" xmlns:w16cid="http://schemas.microsoft.com/office/word/2016/wordml/cid" xmlns:w16="http://schemas.microsoft.com/office/word/2018/wordml" xmlns:w16sdtdh="http://schemas.microsoft.com/office/word/2020/wordml/sdtdatahash" xmlns:w16se="http://schemas.microsoft.com/office/word/2015/wordml/symex" xmlns:wpg="http://schemas.microsoft.com/office/word/2010/wordprocessingGroup" xmlns:wpi="http://schemas.microsoft.com/office/word/2010/wordprocessingInk" xmlns:wne="http://schemas.microsoft.com/office/word/2006/wordml" xmlns:wps="http://schemas.microsoft.com/office/word/2010/wordprocessingShape" mc:Ignorable="w14 w15 w16se w16cid w16 w16cex w16sdtdh wp14">
   <w:body>
     <w:p>
-      <w:r>
-        <w:rPr>
-          <w:b/>
+      <w:pPr>
+        <w:jc w:val="center"/>
+        <w:rPr>
+          <w:b/>
+          <w:sz w:val="44"/>
+          <w:szCs w:val="44"/>
+          <w:lang w:val="es-AR"/>
+        </w:rPr>
+      </w:pPr>
+      <w:r>
+        <w:rPr>
+          <w:b/>
+          <w:sz w:val="44"/>
+          <w:szCs w:val="44"/>
+          <w:lang w:val="es-AR"/>
+        </w:rPr>
+        <w:t>Universidad Tecnológica Nacional</w:t>
+      </w:r>
+    </w:p>
+    <w:p>
+      <w:pPr>
+        <w:jc w:val="center"/>
+        <w:rPr>
+          <w:b/>
+          <w:sz w:val="32"/>
+          <w:szCs w:val="32"/>
+          <w:lang w:val="es-AR"/>
+        </w:rPr>
+      </w:pPr>
+      <w:r>
+        <w:rPr>
+          <w:sz w:val="32"/>
+          <w:szCs w:val="32"/>
+          <w:lang w:val="es-AR"/>
+        </w:rPr>
+        <w:br/>
+      </w:r>
+      <w:r>
+        <w:rPr>
+          <w:b/>
+          <w:sz w:val="44"/>
+          <w:szCs w:val="44"/>
+          <w:lang w:val="es-AR"/>
+        </w:rPr>
+        <w:t>Facultad Regional Córdoba</w:t>
+      </w:r>
+    </w:p>
+    <w:p>
+      <w:pPr>
+        <w:jc w:val="center"/>
+        <w:rPr>
+          <w:b/>
+          <w:sz w:val="44"/>
+          <w:szCs w:val="44"/>
+          <w:lang w:val="es-AR"/>
+        </w:rPr>
+      </w:pPr>
+      <w:r>
+        <w:rPr>
+          <w:b/>
+          <w:sz w:val="32"/>
+          <w:szCs w:val="32"/>
+          <w:lang w:val="es-AR"/>
+        </w:rPr>
+        <w:br/>
+        <w:t xml:space="preserve"> </w:t>
+      </w:r>
+      <w:r>
+        <w:rPr>
+          <w:b/>
+          <w:sz w:val="44"/>
+          <w:szCs w:val="44"/>
+          <w:lang w:val="es-AR"/>
+        </w:rPr>
+        <w:t xml:space="preserve">Ingeniería en Sistemas de Información </w:t>
+      </w:r>
+    </w:p>
+    <w:p>
+      <w:pPr>
+        <w:jc w:val="center"/>
+        <w:rPr>
+          <w:b/>
+          <w:lang w:val="es-AR"/>
+        </w:rPr>
+      </w:pPr>
+    </w:p>
+    <w:p>
+      <w:pPr>
+        <w:jc w:val="center"/>
+        <w:rPr>
+          <w:b/>
+          <w:lang w:val="es-AR"/>
+        </w:rPr>
+      </w:pPr>
+      <w:r>
+        <w:rPr>
+          <w:b/>
+          <w:noProof/>
+          <w:lang w:val="en-US" w:eastAsia="en-US"/>
+        </w:rPr>
+        <w:drawing>
+          <wp:inline distT="114300" distB="114300" distL="114300" distR="114300" wp14:anchorId="76D16B46" wp14:editId="5B0D6553">
+            <wp:extent cx="1162050" cy="1162050"/>
+            <wp:effectExtent l="0" t="0" r="0" b="0"/>
+            <wp:docPr id="1" name="image1.png"/>
+            <wp:cNvGraphicFramePr/>
+            <a:graphic xmlns:a="http://schemas.openxmlformats.org/drawingml/2006/main">
+              <a:graphicData uri="http://schemas.openxmlformats.org/drawingml/2006/picture">
+                <pic:pic xmlns:pic="http://schemas.openxmlformats.org/drawingml/2006/picture">
+                  <pic:nvPicPr>
+                    <pic:cNvPr id="0" name="image1.png"/>
+                    <pic:cNvPicPr preferRelativeResize="0"/>
+                  </pic:nvPicPr>
+                  <pic:blipFill>
+                    <a:blip r:embed="rId5"/>
+                    <a:srcRect/>
+                    <a:stretch>
+                      <a:fillRect/>
+                    </a:stretch>
+                  </pic:blipFill>
+                  <pic:spPr>
+                    <a:xfrm>
+                      <a:off x="0" y="0"/>
+                      <a:ext cx="1162050" cy="1162050"/>
+                    </a:xfrm>
+                    <a:prstGeom prst="rect">
+                      <a:avLst/>
+                    </a:prstGeom>
+                    <a:ln/>
+                  </pic:spPr>
+                </pic:pic>
+              </a:graphicData>
+            </a:graphic>
+          </wp:inline>
+        </w:drawing>
+      </w:r>
+    </w:p>
+    <w:p>
+      <w:pPr>
+        <w:jc w:val="center"/>
+        <w:rPr>
+          <w:b/>
+          <w:sz w:val="40"/>
+          <w:szCs w:val="40"/>
+          <w:lang w:val="es-AR"/>
+        </w:rPr>
+      </w:pPr>
+      <w:r>
+        <w:rPr>
+          <w:b/>
+          <w:lang w:val="es-AR"/>
+        </w:rPr>
+        <w:br/>
+      </w:r>
+      <w:r>
+        <w:rPr>
+          <w:b/>
+          <w:sz w:val="40"/>
+          <w:szCs w:val="40"/>
+          <w:lang w:val="es-AR"/>
+        </w:rPr>
+        <w:t xml:space="preserve">Cátedra: </w:t>
+      </w:r>
+      <w:r>
+        <w:rPr>
+          <w:b/>
+          <w:sz w:val="40"/>
+          <w:szCs w:val="40"/>
+          <w:lang w:val="es-AR"/>
+        </w:rPr>
+        <w:t xml:space="preserve">Ingeniería en </w:t>
+      </w:r>
+      <w:r>
+        <w:rPr>
+          <w:b/>
+          <w:sz w:val="40"/>
+          <w:szCs w:val="40"/>
+          <w:lang w:val="es-AR"/>
+        </w:rPr>
+        <w:t>Software</w:t>
+      </w:r>
+      <w:r>
+        <w:rPr>
+          <w:b/>
+          <w:sz w:val="40"/>
+          <w:szCs w:val="40"/>
+          <w:lang w:val="es-AR"/>
+        </w:rPr>
+        <w:t xml:space="preserve"> </w:t>
+      </w:r>
+    </w:p>
+    <w:p>
+      <w:pPr>
+        <w:jc w:val="center"/>
+        <w:rPr>
+          <w:b/>
+          <w:sz w:val="40"/>
+          <w:szCs w:val="40"/>
+          <w:lang w:val="es-AR"/>
+        </w:rPr>
+      </w:pPr>
+      <w:r>
+        <w:rPr>
+          <w:b/>
+          <w:sz w:val="40"/>
+          <w:szCs w:val="40"/>
+          <w:lang w:val="es-AR"/>
+        </w:rPr>
+        <w:br/>
+        <w:t xml:space="preserve">Trabajo Práctico </w:t>
+      </w:r>
+      <w:r>
+        <w:rPr>
+          <w:b/>
+          <w:sz w:val="40"/>
+          <w:szCs w:val="40"/>
+          <w:lang w:val="es-AR"/>
+        </w:rPr>
+        <w:t xml:space="preserve">Integrador </w:t>
+      </w:r>
+      <w:r>
+        <w:rPr>
+          <w:b/>
+          <w:sz w:val="40"/>
+          <w:szCs w:val="40"/>
+          <w:lang w:val="es-AR"/>
+        </w:rPr>
+        <w:t>N.º 0</w:t>
+      </w:r>
+      <w:r>
+        <w:rPr>
+          <w:b/>
+          <w:sz w:val="40"/>
+          <w:szCs w:val="40"/>
+          <w:lang w:val="es-AR"/>
+        </w:rPr>
+        <w:t>4</w:t>
+      </w:r>
+      <w:r>
+        <w:rPr>
+          <w:b/>
+          <w:sz w:val="40"/>
+          <w:szCs w:val="40"/>
+          <w:lang w:val="es-AR"/>
+        </w:rPr>
+        <w:t xml:space="preserve">: </w:t>
+      </w:r>
+    </w:p>
+    <w:p>
+      <w:pPr>
+        <w:jc w:val="center"/>
+        <w:rPr>
+          <w:b/>
+          <w:sz w:val="40"/>
+          <w:szCs w:val="40"/>
+          <w:lang w:val="es-AR"/>
+        </w:rPr>
+      </w:pPr>
+      <w:r>
+        <w:rPr>
+          <w:b/>
+          <w:sz w:val="40"/>
+          <w:szCs w:val="40"/>
+          <w:lang w:val="es-AR"/>
+        </w:rPr>
+        <w:t>“</w:t>
+      </w:r>
+      <w:r>
+        <w:rPr>
+          <w:b/>
+          <w:sz w:val="40"/>
+          <w:szCs w:val="40"/>
+          <w:lang w:val="es-AR"/>
+        </w:rPr>
+        <w:t>SCM – Herramientas de SCM</w:t>
+      </w:r>
+      <w:r>
+        <w:rPr>
+          <w:b/>
+          <w:sz w:val="40"/>
+          <w:szCs w:val="40"/>
+          <w:lang w:val="es-AR"/>
+        </w:rPr>
+        <w:t>”</w:t>
+      </w:r>
+    </w:p>
+    <w:p>
+      <w:pPr>
+        <w:jc w:val="center"/>
+        <w:rPr>
+          <w:b/>
+          <w:sz w:val="40"/>
+          <w:szCs w:val="40"/>
+          <w:lang w:val="es-AR"/>
+        </w:rPr>
+      </w:pPr>
+    </w:p>
+    <w:p>
+      <w:pPr>
+        <w:jc w:val="center"/>
+        <w:rPr>
+          <w:b/>
+          <w:lang w:val="es-AR"/>
+        </w:rPr>
+      </w:pPr>
+    </w:p>
+    <w:p>
+      <w:pPr>
+        <w:rPr>
+          <w:b/>
+          <w:sz w:val="28"/>
+          <w:szCs w:val="28"/>
+          <w:lang w:val="es-AR"/>
+        </w:rPr>
+      </w:pPr>
+      <w:r>
+        <w:rPr>
+          <w:b/>
+          <w:sz w:val="28"/>
+          <w:szCs w:val="28"/>
+          <w:lang w:val="es-AR"/>
+        </w:rPr>
+        <w:t xml:space="preserve">Curso: </w:t>
+      </w:r>
+      <w:r>
+        <w:rPr>
           <w:bCs/>
-        </w:rPr>
+          <w:sz w:val="28"/>
+          <w:szCs w:val="28"/>
+          <w:lang w:val="es-AR"/>
+        </w:rPr>
+        <w:t>4k1</w:t>
+      </w:r>
+      <w:r>
+        <w:rPr>
+          <w:b/>
+          <w:sz w:val="28"/>
+          <w:szCs w:val="28"/>
+          <w:lang w:val="es-AR"/>
+        </w:rPr>
+        <w:t xml:space="preserve"> </w:t>
+      </w:r>
+      <w:r>
+        <w:rPr>
+          <w:b/>
+          <w:sz w:val="28"/>
+          <w:szCs w:val="28"/>
+          <w:lang w:val="es-AR"/>
+        </w:rPr>
+        <w:br/>
+      </w:r>
+    </w:p>
+    <w:p>
+      <w:pPr>
+        <w:rPr>
+          <w:sz w:val="28"/>
+          <w:szCs w:val="28"/>
+          <w:lang w:val="es-AR"/>
+        </w:rPr>
+      </w:pPr>
+      <w:r>
+        <w:rPr>
+          <w:b/>
+          <w:sz w:val="28"/>
+          <w:szCs w:val="28"/>
+          <w:lang w:val="es-AR"/>
+        </w:rPr>
+        <w:t>Grupo 8:</w:t>
+      </w:r>
+      <w:r>
+        <w:rPr>
+          <w:b/>
+          <w:sz w:val="28"/>
+          <w:szCs w:val="28"/>
+          <w:lang w:val="es-AR"/>
+        </w:rPr>
+        <w:t xml:space="preserve"> </w:t>
+      </w:r>
+      <w:r>
+        <w:rPr>
+          <w:sz w:val="28"/>
+          <w:szCs w:val="28"/>
+          <w:lang w:val="es-AR"/>
+        </w:rPr>
+        <w:t>75132 Buffa Fabricio</w:t>
+      </w:r>
+    </w:p>
+    <w:p>
+      <w:pPr>
+        <w:ind w:left="1276"/>
+        <w:rPr>
+          <w:sz w:val="28"/>
+          <w:szCs w:val="28"/>
+          <w:lang w:val="es-AR"/>
+        </w:rPr>
+      </w:pPr>
+      <w:r>
+        <w:rPr>
+          <w:sz w:val="28"/>
+          <w:szCs w:val="28"/>
+          <w:lang w:val="es-AR"/>
+        </w:rPr>
+        <w:t>78139 Casella Juan Manuel</w:t>
+      </w:r>
+    </w:p>
+    <w:p>
+      <w:pPr>
+        <w:ind w:left="1276"/>
+        <w:rPr>
+          <w:sz w:val="28"/>
+          <w:szCs w:val="28"/>
+          <w:lang w:val="es-AR"/>
+        </w:rPr>
+      </w:pPr>
+      <w:r>
+        <w:rPr>
+          <w:sz w:val="28"/>
+          <w:szCs w:val="28"/>
+          <w:lang w:val="es-AR"/>
+        </w:rPr>
+        <w:t xml:space="preserve">73462 </w:t>
+      </w:r>
+      <w:proofErr w:type="spellStart"/>
+      <w:r>
+        <w:rPr>
+          <w:sz w:val="28"/>
+          <w:szCs w:val="28"/>
+          <w:lang w:val="es-AR"/>
+        </w:rPr>
+        <w:t>Feraudo</w:t>
+      </w:r>
+      <w:proofErr w:type="spellEnd"/>
+      <w:r>
+        <w:rPr>
+          <w:sz w:val="28"/>
+          <w:szCs w:val="28"/>
+          <w:lang w:val="es-AR"/>
+        </w:rPr>
+        <w:t xml:space="preserve"> Natalia Isabel</w:t>
+      </w:r>
+    </w:p>
+    <w:p>
+      <w:pPr>
+        <w:ind w:left="1276"/>
+        <w:rPr>
+          <w:sz w:val="28"/>
+          <w:szCs w:val="28"/>
+          <w:lang w:val="es-AR"/>
+        </w:rPr>
+      </w:pPr>
+      <w:r>
+        <w:rPr>
+          <w:sz w:val="28"/>
+          <w:szCs w:val="28"/>
+          <w:lang w:val="es-AR"/>
+        </w:rPr>
+        <w:t>58672 Heredia Molina Lihuen</w:t>
+      </w:r>
+      <w:r>
+        <w:rPr>
+          <w:b/>
+          <w:sz w:val="28"/>
+          <w:szCs w:val="28"/>
+          <w:lang w:val="es-AR"/>
+        </w:rPr>
+        <w:t xml:space="preserve"> </w:t>
+      </w:r>
+      <w:r>
+        <w:rPr>
+          <w:sz w:val="28"/>
+          <w:szCs w:val="28"/>
+          <w:lang w:val="es-AR"/>
+        </w:rPr>
+        <w:t>Milet</w:t>
+      </w:r>
+    </w:p>
+    <w:p>
+      <w:pPr>
+        <w:ind w:left="1276"/>
+        <w:rPr>
+          <w:sz w:val="28"/>
+          <w:szCs w:val="28"/>
+          <w:lang w:val="es-AR"/>
+        </w:rPr>
+      </w:pPr>
+      <w:r>
+        <w:rPr>
+          <w:sz w:val="28"/>
+          <w:szCs w:val="28"/>
+          <w:lang w:val="es-AR"/>
+        </w:rPr>
+        <w:t>76535</w:t>
+      </w:r>
+      <w:r>
+        <w:rPr>
+          <w:sz w:val="28"/>
+          <w:szCs w:val="28"/>
+          <w:lang w:val="es-AR"/>
+        </w:rPr>
+        <w:t xml:space="preserve"> Merlo Luciano Ariel</w:t>
+      </w:r>
+    </w:p>
+    <w:p>
+      <w:pPr>
+        <w:ind w:left="1276"/>
+        <w:rPr>
+          <w:sz w:val="28"/>
+          <w:szCs w:val="28"/>
+          <w:lang w:val="es-AR"/>
+        </w:rPr>
+      </w:pPr>
+      <w:r>
+        <w:rPr>
+          <w:sz w:val="28"/>
+          <w:szCs w:val="28"/>
+          <w:lang w:val="es-AR"/>
+        </w:rPr>
+        <w:t xml:space="preserve">76367 Pereira Duarte Martin </w:t>
+      </w:r>
+    </w:p>
+    <w:p>
+      <w:pPr>
+        <w:ind w:left="1276"/>
+        <w:rPr>
+          <w:sz w:val="28"/>
+          <w:szCs w:val="28"/>
+          <w:lang w:val="es-AR"/>
+        </w:rPr>
+      </w:pPr>
+    </w:p>
+    <w:p>
+      <w:pPr>
+        <w:ind w:left="1276"/>
+        <w:rPr>
+          <w:sz w:val="28"/>
+          <w:szCs w:val="28"/>
+          <w:lang w:val="es-AR"/>
+        </w:rPr>
+      </w:pPr>
+    </w:p>
+    <w:p>
+      <w:pPr>
+        <w:rPr>
+          <w:bCs/>
+          <w:sz w:val="28"/>
+          <w:szCs w:val="28"/>
+          <w:lang w:val="es-AR"/>
+        </w:rPr>
+      </w:pPr>
+      <w:r>
+        <w:rPr>
+          <w:b/>
+          <w:sz w:val="28"/>
+          <w:szCs w:val="28"/>
+          <w:lang w:val="es-AR"/>
+        </w:rPr>
+        <w:t xml:space="preserve">Docentes: </w:t>
+      </w:r>
+      <w:r>
+        <w:rPr>
+          <w:bCs/>
+          <w:sz w:val="28"/>
+          <w:szCs w:val="28"/>
+          <w:lang w:val="es-AR"/>
+        </w:rPr>
+        <w:t>Ing.</w:t>
+      </w:r>
+      <w:r>
+        <w:rPr>
+          <w:b/>
+          <w:sz w:val="28"/>
+          <w:szCs w:val="28"/>
+          <w:lang w:val="es-AR"/>
+        </w:rPr>
+        <w:t xml:space="preserve"> </w:t>
+      </w:r>
+      <w:r>
+        <w:rPr>
+          <w:bCs/>
+          <w:sz w:val="28"/>
+          <w:szCs w:val="28"/>
+          <w:lang w:val="es-AR"/>
+        </w:rPr>
+        <w:t>Crespo Micaela</w:t>
+      </w:r>
+    </w:p>
+    <w:p>
+      <w:pPr>
+        <w:ind w:left="1418"/>
+        <w:rPr>
+          <w:bCs/>
+          <w:sz w:val="28"/>
+          <w:szCs w:val="28"/>
+          <w:lang w:val="es-AR"/>
+        </w:rPr>
+      </w:pPr>
+      <w:r>
+        <w:rPr>
+          <w:bCs/>
+          <w:sz w:val="28"/>
+          <w:szCs w:val="28"/>
+          <w:lang w:val="es-AR"/>
+        </w:rPr>
+        <w:t xml:space="preserve">Ing. </w:t>
+      </w:r>
+      <w:proofErr w:type="spellStart"/>
+      <w:r>
+        <w:rPr>
+          <w:bCs/>
+          <w:sz w:val="28"/>
+          <w:szCs w:val="28"/>
+          <w:lang w:val="es-AR"/>
+        </w:rPr>
+        <w:t>Boiero</w:t>
+      </w:r>
+      <w:proofErr w:type="spellEnd"/>
+      <w:r>
+        <w:rPr>
+          <w:bCs/>
+          <w:sz w:val="28"/>
+          <w:szCs w:val="28"/>
+          <w:lang w:val="es-AR"/>
+        </w:rPr>
+        <w:t xml:space="preserve"> </w:t>
+      </w:r>
+      <w:proofErr w:type="spellStart"/>
+      <w:r>
+        <w:rPr>
+          <w:bCs/>
+          <w:sz w:val="28"/>
+          <w:szCs w:val="28"/>
+          <w:lang w:val="es-AR"/>
+        </w:rPr>
+        <w:t>Rovera</w:t>
+      </w:r>
+      <w:proofErr w:type="spellEnd"/>
+      <w:r>
+        <w:rPr>
+          <w:bCs/>
+          <w:sz w:val="28"/>
+          <w:szCs w:val="28"/>
+          <w:lang w:val="es-AR"/>
+        </w:rPr>
+        <w:t xml:space="preserve"> Gerardo Javier</w:t>
+      </w:r>
+    </w:p>
+    <w:p>
+      <w:pPr>
+        <w:ind w:left="1418"/>
+        <w:rPr>
+          <w:bCs/>
+          <w:sz w:val="28"/>
+          <w:szCs w:val="28"/>
+          <w:lang w:val="es-AR"/>
+        </w:rPr>
+      </w:pPr>
+      <w:r>
+        <w:rPr>
+          <w:bCs/>
+          <w:sz w:val="28"/>
+          <w:szCs w:val="28"/>
+          <w:lang w:val="es-AR"/>
+        </w:rPr>
+        <w:t xml:space="preserve">Ing. </w:t>
+      </w:r>
+      <w:proofErr w:type="spellStart"/>
+      <w:r>
+        <w:rPr>
+          <w:bCs/>
+          <w:sz w:val="28"/>
+          <w:szCs w:val="28"/>
+          <w:lang w:val="es-AR"/>
+        </w:rPr>
+        <w:t>Meles</w:t>
+      </w:r>
+      <w:proofErr w:type="spellEnd"/>
+      <w:r>
+        <w:rPr>
+          <w:bCs/>
+          <w:sz w:val="28"/>
+          <w:szCs w:val="28"/>
+          <w:lang w:val="es-AR"/>
+        </w:rPr>
+        <w:t xml:space="preserve"> Silvia Judith</w:t>
+      </w:r>
+    </w:p>
+    <w:p>
+      <w:pPr>
+        <w:ind w:left="1418"/>
+        <w:rPr>
+          <w:bCs/>
+          <w:sz w:val="28"/>
+          <w:szCs w:val="28"/>
+          <w:lang w:val="es-AR"/>
+        </w:rPr>
+      </w:pPr>
+      <w:r>
+        <w:rPr>
+          <w:bCs/>
+          <w:sz w:val="28"/>
+          <w:szCs w:val="28"/>
+          <w:lang w:val="es-AR"/>
+        </w:rPr>
+        <w:br/>
+      </w:r>
+    </w:p>
+    <w:p>
+      <w:pPr>
+        <w:rPr>
+          <w:b/>
+          <w:bCs/>
+        </w:rPr>
+      </w:pPr>
+      <w:r>
+        <w:rPr>
+          <w:b/>
+          <w:sz w:val="28"/>
+          <w:szCs w:val="28"/>
+          <w:lang w:val="es-AR"/>
+        </w:rPr>
+        <w:t xml:space="preserve">Fecha de Presentación: </w:t>
+      </w:r>
+      <w:r>
+        <w:rPr>
+          <w:bCs/>
+          <w:sz w:val="28"/>
+          <w:szCs w:val="28"/>
+          <w:lang w:val="es-AR"/>
+        </w:rPr>
+        <w:t>31</w:t>
+      </w:r>
+      <w:r>
+        <w:rPr>
+          <w:bCs/>
+          <w:sz w:val="28"/>
+          <w:szCs w:val="28"/>
+          <w:lang w:val="es-AR"/>
+        </w:rPr>
+        <w:t>/0</w:t>
+      </w:r>
+      <w:r>
+        <w:rPr>
+          <w:bCs/>
+          <w:sz w:val="28"/>
+          <w:szCs w:val="28"/>
+          <w:lang w:val="es-AR"/>
+        </w:rPr>
+        <w:t>8</w:t>
+      </w:r>
+      <w:r>
+        <w:rPr>
+          <w:bCs/>
+          <w:sz w:val="28"/>
+          <w:szCs w:val="28"/>
+          <w:lang w:val="es-AR"/>
+        </w:rPr>
+        <w:t>/2021</w:t>
+      </w:r>
+      <w:r>
+        <w:rPr>
+          <w:b/>
+          <w:bCs/>
+        </w:rPr>
+        <w:br w:type="page"/>
+      </w:r>
+    </w:p>
+    <w:p>
+      <w:r>
+        <w:rPr>
+          <w:b/>
+          <w:bCs/>
+        </w:rPr>
+        <w:lastRenderedPageBreak/>
         <w:t>Estructura del Repositorio</w:t>
       </w:r>
     </w:p>
@@ -69,7 +837,7 @@
         <w:ind w:left="1701"/>
       </w:pPr>
       <w:r>
-        <w:t>Guía de trabajos conceptuales</w:t>
+        <w:t>Trabajos conceptuales</w:t>
       </w:r>
     </w:p>
     <w:p>
@@ -81,7 +849,7 @@
         <w:ind w:left="1701"/>
       </w:pPr>
       <w:r>
-        <w:t>Trabajos conceptuales</w:t>
+        <w:t>Filminas</w:t>
       </w:r>
     </w:p>
     <w:p>
@@ -102,10 +870,70 @@
           <w:ilvl w:val="1"/>
           <w:numId w:val="1"/>
         </w:numPr>
-        <w:ind w:left="1701"/>
-      </w:pPr>
-      <w:r>
-        <w:t>Guías de trabajos prácticos</w:t>
+      </w:pPr>
+      <w:r>
+        <w:t>Evaluables</w:t>
+      </w:r>
+    </w:p>
+    <w:p>
+      <w:pPr>
+        <w:numPr>
+          <w:ilvl w:val="2"/>
+          <w:numId w:val="1"/>
+        </w:numPr>
+      </w:pPr>
+      <w:proofErr w:type="spellStart"/>
+      <w:r>
+        <w:t>Código_fuente</w:t>
+      </w:r>
+      <w:proofErr w:type="spellEnd"/>
+      <w:r>
+        <w:t xml:space="preserve"> </w:t>
+      </w:r>
+      <w:r>
+        <w:t>(</w:t>
+      </w:r>
+      <w:r>
+        <w:t xml:space="preserve">nombre </w:t>
+      </w:r>
+      <w:r>
+        <w:t>a cambiar)</w:t>
+      </w:r>
+    </w:p>
+    <w:p>
+      <w:pPr>
+        <w:numPr>
+          <w:ilvl w:val="2"/>
+          <w:numId w:val="3"/>
+        </w:numPr>
+        <w:ind w:left="1843"/>
+      </w:pPr>
+      <w:r>
+        <w:t>No evaluables</w:t>
+      </w:r>
+    </w:p>
+    <w:p>
+      <w:pPr>
+        <w:numPr>
+          <w:ilvl w:val="0"/>
+          <w:numId w:val="1"/>
+        </w:numPr>
+        <w:ind w:left="1276"/>
+      </w:pPr>
+      <w:r>
+        <w:t>Lineamientos</w:t>
+      </w:r>
+    </w:p>
+    <w:p>
+      <w:pPr>
+        <w:numPr>
+          <w:ilvl w:val="0"/>
+          <w:numId w:val="1"/>
+        </w:numPr>
+        <w:ind w:left="1276"/>
+      </w:pPr>
+      <w:r>
+        <w:t>Parciales</w:t>
       </w:r>
     </w:p>
     <w:p>
@@ -117,87 +945,38 @@
         <w:ind w:left="1701"/>
       </w:pPr>
       <w:r>
-        <w:t>Trabajos prácticos</w:t>
-      </w:r>
-    </w:p>
-    <w:p>
-      <w:pPr>
-        <w:numPr>
-          <w:ilvl w:val="2"/>
-          <w:numId w:val="3"/>
-        </w:numPr>
-        <w:ind w:left="1701"/>
-      </w:pPr>
-      <w:r>
-        <w:t>Evaluables</w:t>
-      </w:r>
-    </w:p>
-    <w:p>
-      <w:pPr>
-        <w:numPr>
-          <w:ilvl w:val="2"/>
-          <w:numId w:val="3"/>
-        </w:numPr>
-        <w:ind w:left="1701"/>
-      </w:pPr>
-      <w:r>
-        <w:t>No evaluables</w:t>
-      </w:r>
-    </w:p>
-    <w:p>
-      <w:pPr>
-        <w:numPr>
-          <w:ilvl w:val="0"/>
-          <w:numId w:val="1"/>
-        </w:numPr>
-        <w:ind w:left="1276"/>
-      </w:pPr>
-      <w:r>
-        <w:t>Lineamientos</w:t>
-      </w:r>
-    </w:p>
-    <w:p>
-      <w:pPr>
-        <w:numPr>
-          <w:ilvl w:val="0"/>
-          <w:numId w:val="1"/>
-        </w:numPr>
-        <w:ind w:left="1276"/>
-      </w:pPr>
-      <w:r>
-        <w:t>Estructura y regla de nombrado</w:t>
-      </w:r>
-    </w:p>
-    <w:p>
-      <w:pPr>
-        <w:numPr>
-          <w:ilvl w:val="0"/>
-          <w:numId w:val="1"/>
-        </w:numPr>
-        <w:ind w:left="1276"/>
-      </w:pPr>
-      <w:r>
-        <w:t>Parciales</w:t>
-      </w:r>
-    </w:p>
-    <w:p>
-      <w:pPr>
-        <w:numPr>
-          <w:ilvl w:val="1"/>
-          <w:numId w:val="1"/>
-        </w:numPr>
-        <w:ind w:left="1701"/>
-      </w:pPr>
-      <w:r>
         <w:t>Herramientas</w:t>
+      </w:r>
+    </w:p>
+    <w:p/>
+    <w:p>
+      <w:pPr>
+        <w:rPr>
+          <w:b/>
+          <w:bCs/>
+        </w:rPr>
+      </w:pPr>
+      <w:r>
+        <w:rPr>
+          <w:b/>
+          <w:bCs/>
+        </w:rPr>
+        <w:t>Í</w:t>
+      </w:r>
+      <w:r>
+        <w:rPr>
+          <w:b/>
+          <w:bCs/>
+        </w:rPr>
+        <w:t>tems de configuración</w:t>
       </w:r>
     </w:p>
     <w:p/>
     <w:tbl>
       <w:tblPr>
         <w:tblStyle w:val="a"/>
-        <w:tblW w:w="9015" w:type="dxa"/>
-        <w:tblInd w:w="0" w:type="dxa"/>
+        <w:tblW w:w="9639" w:type="dxa"/>
+        <w:tblInd w:w="-10" w:type="dxa"/>
         <w:tblBorders>
           <w:top w:val="single" w:sz="8" w:space="0" w:color="000000"/>
           <w:left w:val="single" w:sz="8" w:space="0" w:color="000000"/>
@@ -210,14 +989,14 @@
         <w:tblLook w:val="0600" w:firstRow="0" w:lastRow="0" w:firstColumn="0" w:lastColumn="0" w:noHBand="1" w:noVBand="1"/>
       </w:tblPr>
       <w:tblGrid>
-        <w:gridCol w:w="1815"/>
-        <w:gridCol w:w="3825"/>
-        <w:gridCol w:w="3375"/>
+        <w:gridCol w:w="1985"/>
+        <w:gridCol w:w="3665"/>
+        <w:gridCol w:w="3989"/>
       </w:tblGrid>
       <w:tr>
         <w:tc>
           <w:tcPr>
-            <w:tcW w:w="1815" w:type="dxa"/>
+            <w:tcW w:w="1985" w:type="dxa"/>
             <w:shd w:val="clear" w:color="auto" w:fill="auto"/>
             <w:tcMar>
               <w:top w:w="100" w:type="dxa"/>
@@ -253,7 +1032,7 @@
         </w:tc>
         <w:tc>
           <w:tcPr>
-            <w:tcW w:w="3825" w:type="dxa"/>
+            <w:tcW w:w="3665" w:type="dxa"/>
             <w:shd w:val="clear" w:color="auto" w:fill="auto"/>
             <w:tcMar>
               <w:top w:w="100" w:type="dxa"/>
@@ -289,7 +1068,7 @@
         </w:tc>
         <w:tc>
           <w:tcPr>
-            <w:tcW w:w="3375" w:type="dxa"/>
+            <w:tcW w:w="3989" w:type="dxa"/>
             <w:shd w:val="clear" w:color="auto" w:fill="auto"/>
             <w:tcMar>
               <w:top w:w="100" w:type="dxa"/>
@@ -327,7 +1106,7 @@
       <w:tr>
         <w:tc>
           <w:tcPr>
-            <w:tcW w:w="1815" w:type="dxa"/>
+            <w:tcW w:w="1985" w:type="dxa"/>
             <w:shd w:val="clear" w:color="auto" w:fill="auto"/>
             <w:tcMar>
               <w:top w:w="100" w:type="dxa"/>
@@ -355,7 +1134,7 @@
         </w:tc>
         <w:tc>
           <w:tcPr>
-            <w:tcW w:w="3825" w:type="dxa"/>
+            <w:tcW w:w="3665" w:type="dxa"/>
             <w:shd w:val="clear" w:color="auto" w:fill="auto"/>
             <w:tcMar>
               <w:top w:w="100" w:type="dxa"/>
@@ -388,7 +1167,7 @@
         </w:tc>
         <w:tc>
           <w:tcPr>
-            <w:tcW w:w="3375" w:type="dxa"/>
+            <w:tcW w:w="3989" w:type="dxa"/>
             <w:shd w:val="clear" w:color="auto" w:fill="auto"/>
             <w:tcMar>
               <w:top w:w="100" w:type="dxa"/>
@@ -403,11 +1182,20 @@
             </w:r>
             <w:proofErr w:type="spellStart"/>
             <w:r>
-              <w:t>Teorico</w:t>
+              <w:t>t</w:t>
+            </w:r>
+            <w:r>
+              <w:t>eorico</w:t>
             </w:r>
             <w:proofErr w:type="spellEnd"/>
             <w:r>
-              <w:t>/Presentaciones/</w:t>
+              <w:t>/</w:t>
+            </w:r>
+            <w:r>
+              <w:t>p</w:t>
+            </w:r>
+            <w:r>
+              <w:t>resentaciones/</w:t>
             </w:r>
           </w:p>
         </w:tc>
@@ -415,7 +1203,7 @@
       <w:tr>
         <w:tc>
           <w:tcPr>
-            <w:tcW w:w="1815" w:type="dxa"/>
+            <w:tcW w:w="1985" w:type="dxa"/>
             <w:shd w:val="clear" w:color="auto" w:fill="auto"/>
             <w:tcMar>
               <w:top w:w="100" w:type="dxa"/>
@@ -443,7 +1231,7 @@
         </w:tc>
         <w:tc>
           <w:tcPr>
-            <w:tcW w:w="3825" w:type="dxa"/>
+            <w:tcW w:w="3665" w:type="dxa"/>
             <w:shd w:val="clear" w:color="auto" w:fill="auto"/>
             <w:tcMar>
               <w:top w:w="100" w:type="dxa"/>
@@ -476,7 +1264,7 @@
         </w:tc>
         <w:tc>
           <w:tcPr>
-            <w:tcW w:w="3375" w:type="dxa"/>
+            <w:tcW w:w="3989" w:type="dxa"/>
             <w:shd w:val="clear" w:color="auto" w:fill="auto"/>
             <w:tcMar>
               <w:top w:w="100" w:type="dxa"/>
@@ -491,7 +1279,10 @@
             </w:r>
             <w:proofErr w:type="spellStart"/>
             <w:r>
-              <w:t>Teorico</w:t>
+              <w:t>t</w:t>
+            </w:r>
+            <w:r>
+              <w:t>eorico</w:t>
             </w:r>
             <w:proofErr w:type="spellEnd"/>
             <w:r>
@@ -499,7 +1290,10 @@
             </w:r>
             <w:proofErr w:type="spellStart"/>
             <w:r>
-              <w:t>Bibliografia</w:t>
+              <w:t>b</w:t>
+            </w:r>
+            <w:r>
+              <w:t>ibliografia</w:t>
             </w:r>
             <w:proofErr w:type="spellEnd"/>
             <w:r>
@@ -510,11 +1304,11 @@
       </w:tr>
       <w:tr>
         <w:trPr>
-          <w:trHeight w:val="1097"/>
+          <w:trHeight w:val="532"/>
         </w:trPr>
         <w:tc>
           <w:tcPr>
-            <w:tcW w:w="1815" w:type="dxa"/>
+            <w:tcW w:w="1985" w:type="dxa"/>
             <w:shd w:val="clear" w:color="auto" w:fill="auto"/>
             <w:tcMar>
               <w:top w:w="100" w:type="dxa"/>
@@ -525,13 +1319,13 @@
           </w:tcPr>
           <w:p>
             <w:r>
-              <w:t>Guía de trabajos conceptuales</w:t>
-            </w:r>
-          </w:p>
-        </w:tc>
-        <w:tc>
-          <w:tcPr>
-            <w:tcW w:w="3825" w:type="dxa"/>
+              <w:t>Filminas</w:t>
+            </w:r>
+          </w:p>
+        </w:tc>
+        <w:tc>
+          <w:tcPr>
+            <w:tcW w:w="3665" w:type="dxa"/>
             <w:shd w:val="clear" w:color="auto" w:fill="auto"/>
             <w:tcMar>
               <w:top w:w="100" w:type="dxa"/>
@@ -546,7 +1340,13 @@
               <w:spacing w:line="240" w:lineRule="auto"/>
             </w:pPr>
             <w:r>
-              <w:t>4K1_ISW_G3_GuiaTeorico_&lt;Nombre del archivo&gt;.</w:t>
+              <w:t>4K1_ISW_G3_</w:t>
+            </w:r>
+            <w:r>
+              <w:t>Filmina</w:t>
+            </w:r>
+            <w:r>
+              <w:t>_&lt;Nombre del archivo&gt;.</w:t>
             </w:r>
             <w:proofErr w:type="spellStart"/>
             <w:r>
@@ -557,7 +1357,7 @@
         </w:tc>
         <w:tc>
           <w:tcPr>
-            <w:tcW w:w="3375" w:type="dxa"/>
+            <w:tcW w:w="3989" w:type="dxa"/>
             <w:shd w:val="clear" w:color="auto" w:fill="auto"/>
             <w:tcMar>
               <w:top w:w="100" w:type="dxa"/>
@@ -572,17 +1372,18 @@
             </w:r>
             <w:proofErr w:type="spellStart"/>
             <w:r>
-              <w:t>Teorico</w:t>
+              <w:t>t</w:t>
+            </w:r>
+            <w:r>
+              <w:t>eorico</w:t>
             </w:r>
             <w:proofErr w:type="spellEnd"/>
             <w:r>
               <w:t>/</w:t>
             </w:r>
-            <w:proofErr w:type="spellStart"/>
-            <w:r>
-              <w:t>Guia_de_trabajos_conceptuales</w:t>
-            </w:r>
-            <w:proofErr w:type="spellEnd"/>
+            <w:r>
+              <w:t>filminas</w:t>
+            </w:r>
             <w:r>
               <w:t>/</w:t>
             </w:r>
@@ -592,7 +1393,7 @@
       <w:tr>
         <w:tc>
           <w:tcPr>
-            <w:tcW w:w="1815" w:type="dxa"/>
+            <w:tcW w:w="1985" w:type="dxa"/>
             <w:shd w:val="clear" w:color="auto" w:fill="auto"/>
             <w:tcMar>
               <w:top w:w="100" w:type="dxa"/>
@@ -620,7 +1421,7 @@
         </w:tc>
         <w:tc>
           <w:tcPr>
-            <w:tcW w:w="3825" w:type="dxa"/>
+            <w:tcW w:w="3665" w:type="dxa"/>
             <w:shd w:val="clear" w:color="auto" w:fill="auto"/>
             <w:tcMar>
               <w:top w:w="100" w:type="dxa"/>
@@ -635,10 +1436,24 @@
               <w:spacing w:line="240" w:lineRule="auto"/>
             </w:pPr>
             <w:r>
-              <w:t>4K1_ISW_G3_TC_NroDeTrabajo_&lt;Nombre del archivo&gt;.</w:t>
+              <w:t>4K1_ISW_G3_TC_</w:t>
+            </w:r>
+            <w:r>
+              <w:t>&lt;</w:t>
             </w:r>
             <w:proofErr w:type="spellStart"/>
             <w:r>
+              <w:t>Nro</w:t>
+            </w:r>
+            <w:proofErr w:type="spellEnd"/>
+            <w:r>
+              <w:t xml:space="preserve"> Trabajo&gt;_</w:t>
+            </w:r>
+            <w:r>
+              <w:t>&lt;Nombre del archivo&gt;.</w:t>
+            </w:r>
+            <w:proofErr w:type="spellStart"/>
+            <w:r>
               <w:t>pdf</w:t>
             </w:r>
             <w:proofErr w:type="spellEnd"/>
@@ -646,7 +1461,7 @@
         </w:tc>
         <w:tc>
           <w:tcPr>
-            <w:tcW w:w="3375" w:type="dxa"/>
+            <w:tcW w:w="3989" w:type="dxa"/>
             <w:shd w:val="clear" w:color="auto" w:fill="auto"/>
             <w:tcMar>
               <w:top w:w="100" w:type="dxa"/>
@@ -661,7 +1476,10 @@
             </w:r>
             <w:proofErr w:type="spellStart"/>
             <w:r>
-              <w:t>Teorico</w:t>
+              <w:t>t</w:t>
+            </w:r>
+            <w:r>
+              <w:t>eorico</w:t>
             </w:r>
             <w:proofErr w:type="spellEnd"/>
             <w:r>
@@ -669,7 +1487,10 @@
             </w:r>
             <w:proofErr w:type="spellStart"/>
             <w:r>
-              <w:t>Trabajos_conceptuales</w:t>
+              <w:t>t</w:t>
+            </w:r>
+            <w:r>
+              <w:t>rabajos_conceptuales</w:t>
             </w:r>
             <w:proofErr w:type="spellEnd"/>
             <w:r>
@@ -681,7 +1502,7 @@
       <w:tr>
         <w:tc>
           <w:tcPr>
-            <w:tcW w:w="1815" w:type="dxa"/>
+            <w:tcW w:w="1985" w:type="dxa"/>
             <w:shd w:val="clear" w:color="auto" w:fill="auto"/>
             <w:tcMar>
               <w:top w:w="100" w:type="dxa"/>
@@ -702,14 +1523,19 @@
               </w:pBdr>
               <w:spacing w:line="240" w:lineRule="auto"/>
             </w:pPr>
-            <w:r>
-              <w:t>Guía de trabajos prácticos</w:t>
-            </w:r>
-          </w:p>
-        </w:tc>
-        <w:tc>
-          <w:tcPr>
-            <w:tcW w:w="3825" w:type="dxa"/>
+            <w:proofErr w:type="spellStart"/>
+            <w:r>
+              <w:t>Codigo</w:t>
+            </w:r>
+            <w:proofErr w:type="spellEnd"/>
+            <w:r>
+              <w:t xml:space="preserve"> fuente</w:t>
+            </w:r>
+          </w:p>
+        </w:tc>
+        <w:tc>
+          <w:tcPr>
+            <w:tcW w:w="3665" w:type="dxa"/>
             <w:shd w:val="clear" w:color="auto" w:fill="auto"/>
             <w:tcMar>
               <w:top w:w="100" w:type="dxa"/>
@@ -724,18 +1550,27 @@
               <w:spacing w:line="240" w:lineRule="auto"/>
             </w:pPr>
             <w:r>
-              <w:t>4K1_ISW_G3_GuiaPractico_&lt;Nombre del archivo&gt;.</w:t>
+              <w:t>4K1_ISW_G3_</w:t>
+            </w:r>
+            <w:r>
+              <w:t>&lt;</w:t>
             </w:r>
             <w:proofErr w:type="spellStart"/>
             <w:r>
-              <w:t>pdf</w:t>
+              <w:t>Nro</w:t>
             </w:r>
             <w:proofErr w:type="spellEnd"/>
-          </w:p>
-        </w:tc>
-        <w:tc>
-          <w:tcPr>
-            <w:tcW w:w="3375" w:type="dxa"/>
+            <w:r>
+              <w:t xml:space="preserve"> Trabajo&gt;</w:t>
+            </w:r>
+            <w:r>
+              <w:t>_&lt;Nombre del archivo&gt;</w:t>
+            </w:r>
+          </w:p>
+        </w:tc>
+        <w:tc>
+          <w:tcPr>
+            <w:tcW w:w="3989" w:type="dxa"/>
             <w:shd w:val="clear" w:color="auto" w:fill="auto"/>
             <w:tcMar>
               <w:top w:w="100" w:type="dxa"/>
@@ -745,15 +1580,53 @@
             </w:tcMar>
           </w:tcPr>
           <w:p>
-            <w:r>
-              <w:t>ISW_G3_4K1/Practico/</w:t>
+            <w:pPr>
+              <w:rPr>
+                <w:lang w:val="es-ES"/>
+              </w:rPr>
+            </w:pPr>
+            <w:r>
+              <w:rPr>
+                <w:lang w:val="es-ES"/>
+              </w:rPr>
+              <w:t>ISW_G3_4K1/</w:t>
+            </w:r>
+            <w:r>
+              <w:rPr>
+                <w:lang w:val="es-ES"/>
+              </w:rPr>
+              <w:t>p</w:t>
+            </w:r>
+            <w:r>
+              <w:rPr>
+                <w:lang w:val="es-ES"/>
+              </w:rPr>
+              <w:t>ractico</w:t>
+            </w:r>
+            <w:r>
+              <w:rPr>
+                <w:lang w:val="es-ES"/>
+              </w:rPr>
+              <w:t>/evaluables/</w:t>
             </w:r>
             <w:proofErr w:type="spellStart"/>
             <w:r>
-              <w:t>Guías_de_trabajos_prácticos</w:t>
+              <w:rPr>
+                <w:lang w:val="es-ES"/>
+              </w:rPr>
+              <w:t>cod</w:t>
+            </w:r>
+            <w:r>
+              <w:rPr>
+                <w:lang w:val="es-ES"/>
+              </w:rPr>
+              <w:t>igo_fuente</w:t>
             </w:r>
             <w:proofErr w:type="spellEnd"/>
             <w:r>
+              <w:rPr>
+                <w:lang w:val="es-ES"/>
+              </w:rPr>
               <w:t>/</w:t>
             </w:r>
           </w:p>
@@ -762,7 +1635,7 @@
       <w:tr>
         <w:tc>
           <w:tcPr>
-            <w:tcW w:w="1815" w:type="dxa"/>
+            <w:tcW w:w="1985" w:type="dxa"/>
             <w:shd w:val="clear" w:color="auto" w:fill="auto"/>
             <w:tcMar>
               <w:top w:w="100" w:type="dxa"/>
@@ -790,7 +1663,7 @@
         </w:tc>
         <w:tc>
           <w:tcPr>
-            <w:tcW w:w="3825" w:type="dxa"/>
+            <w:tcW w:w="3665" w:type="dxa"/>
             <w:shd w:val="clear" w:color="auto" w:fill="auto"/>
             <w:tcMar>
               <w:top w:w="100" w:type="dxa"/>
@@ -805,10 +1678,30 @@
               <w:spacing w:line="240" w:lineRule="auto"/>
             </w:pPr>
             <w:r>
-              <w:t>4K1_ISW_G3_TPE_NroDeTrabajo&lt;Nombre del archivo&gt;.</w:t>
+              <w:t>4K1_ISW_G3_TPE_</w:t>
+            </w:r>
+            <w:r>
+              <w:t>&lt;</w:t>
             </w:r>
             <w:proofErr w:type="spellStart"/>
             <w:r>
+              <w:t>Nro</w:t>
+            </w:r>
+            <w:proofErr w:type="spellEnd"/>
+            <w:r>
+              <w:t xml:space="preserve"> </w:t>
+            </w:r>
+            <w:r>
+              <w:t>Trabajo</w:t>
+            </w:r>
+            <w:r>
+              <w:t>&gt;_</w:t>
+            </w:r>
+            <w:r>
+              <w:t>&lt;Nombre del archivo&gt;.</w:t>
+            </w:r>
+            <w:proofErr w:type="spellStart"/>
+            <w:r>
               <w:t>pdf</w:t>
             </w:r>
             <w:proofErr w:type="spellEnd"/>
@@ -816,7 +1709,7 @@
         </w:tc>
         <w:tc>
           <w:tcPr>
-            <w:tcW w:w="3375" w:type="dxa"/>
+            <w:tcW w:w="3989" w:type="dxa"/>
             <w:shd w:val="clear" w:color="auto" w:fill="auto"/>
             <w:tcMar>
               <w:top w:w="100" w:type="dxa"/>
@@ -827,15 +1720,30 @@
           </w:tcPr>
           <w:p>
             <w:r>
-              <w:t>ISW_G3_4K1/Practico/</w:t>
+              <w:t>ISW_G3_4K1/</w:t>
+            </w:r>
+            <w:r>
+              <w:t>p</w:t>
+            </w:r>
+            <w:r>
+              <w:t>ractico/</w:t>
             </w:r>
             <w:proofErr w:type="spellStart"/>
             <w:r>
-              <w:t>Trabajos_prácticos</w:t>
+              <w:t>t</w:t>
+            </w:r>
+            <w:r>
+              <w:t>rabajos_prácticos</w:t>
             </w:r>
             <w:proofErr w:type="spellEnd"/>
             <w:r>
-              <w:t>/Evaluables/</w:t>
+              <w:t>/</w:t>
+            </w:r>
+            <w:r>
+              <w:t>e</w:t>
+            </w:r>
+            <w:r>
+              <w:t>valuables/</w:t>
             </w:r>
           </w:p>
         </w:tc>
@@ -843,7 +1751,7 @@
       <w:tr>
         <w:tc>
           <w:tcPr>
-            <w:tcW w:w="1815" w:type="dxa"/>
+            <w:tcW w:w="1985" w:type="dxa"/>
             <w:shd w:val="clear" w:color="auto" w:fill="auto"/>
             <w:tcMar>
               <w:top w:w="100" w:type="dxa"/>
@@ -871,7 +1779,7 @@
         </w:tc>
         <w:tc>
           <w:tcPr>
-            <w:tcW w:w="3825" w:type="dxa"/>
+            <w:tcW w:w="3665" w:type="dxa"/>
             <w:shd w:val="clear" w:color="auto" w:fill="auto"/>
             <w:tcMar>
               <w:top w:w="100" w:type="dxa"/>
@@ -886,10 +1794,24 @@
               <w:spacing w:line="240" w:lineRule="auto"/>
             </w:pPr>
             <w:r>
-              <w:t>4K1_ISW_G3_TPNE_NroDeTrabajo&lt;Nombre del archivo&gt;.</w:t>
+              <w:t>4K1_ISW_G3_TPNE_</w:t>
+            </w:r>
+            <w:r>
+              <w:t>&lt;</w:t>
             </w:r>
             <w:proofErr w:type="spellStart"/>
             <w:r>
+              <w:t>Nro</w:t>
+            </w:r>
+            <w:proofErr w:type="spellEnd"/>
+            <w:r>
+              <w:t xml:space="preserve"> Trabajo&gt;_</w:t>
+            </w:r>
+            <w:r>
+              <w:t>&lt;Nombre del archivo&gt;.</w:t>
+            </w:r>
+            <w:proofErr w:type="spellStart"/>
+            <w:r>
               <w:t>pdf</w:t>
             </w:r>
             <w:proofErr w:type="spellEnd"/>
@@ -897,7 +1819,7 @@
         </w:tc>
         <w:tc>
           <w:tcPr>
-            <w:tcW w:w="3375" w:type="dxa"/>
+            <w:tcW w:w="3989" w:type="dxa"/>
             <w:shd w:val="clear" w:color="auto" w:fill="auto"/>
             <w:tcMar>
               <w:top w:w="100" w:type="dxa"/>
@@ -912,7 +1834,16 @@
             </w:r>
             <w:proofErr w:type="spellStart"/>
             <w:r>
-              <w:t>Trabajos_prácticos</w:t>
+              <w:t>t</w:t>
+            </w:r>
+            <w:r>
+              <w:t>rabajos_pr</w:t>
+            </w:r>
+            <w:r>
+              <w:t>a</w:t>
+            </w:r>
+            <w:r>
+              <w:t>cticos</w:t>
             </w:r>
             <w:proofErr w:type="spellEnd"/>
             <w:r>
@@ -920,7 +1851,16 @@
             </w:r>
             <w:proofErr w:type="spellStart"/>
             <w:r>
-              <w:t>No_Evaluables</w:t>
+              <w:t>n</w:t>
+            </w:r>
+            <w:r>
+              <w:t>o_</w:t>
+            </w:r>
+            <w:r>
+              <w:t>e</w:t>
+            </w:r>
+            <w:r>
+              <w:t>valuables</w:t>
             </w:r>
             <w:proofErr w:type="spellEnd"/>
             <w:r>
@@ -932,7 +1872,7 @@
       <w:tr>
         <w:tc>
           <w:tcPr>
-            <w:tcW w:w="1815" w:type="dxa"/>
+            <w:tcW w:w="1985" w:type="dxa"/>
             <w:shd w:val="clear" w:color="auto" w:fill="auto"/>
             <w:tcMar>
               <w:top w:w="100" w:type="dxa"/>
@@ -960,7 +1900,7 @@
         </w:tc>
         <w:tc>
           <w:tcPr>
-            <w:tcW w:w="3825" w:type="dxa"/>
+            <w:tcW w:w="3665" w:type="dxa"/>
             <w:shd w:val="clear" w:color="auto" w:fill="auto"/>
             <w:tcMar>
               <w:top w:w="100" w:type="dxa"/>
@@ -986,7 +1926,7 @@
         </w:tc>
         <w:tc>
           <w:tcPr>
-            <w:tcW w:w="3375" w:type="dxa"/>
+            <w:tcW w:w="3989" w:type="dxa"/>
             <w:shd w:val="clear" w:color="auto" w:fill="auto"/>
             <w:tcMar>
               <w:top w:w="100" w:type="dxa"/>
@@ -997,7 +1937,13 @@
           </w:tcPr>
           <w:p>
             <w:r>
-              <w:t>ISW_G3_4K1/Lineamientos/</w:t>
+              <w:t>ISW_G3_4K1/</w:t>
+            </w:r>
+            <w:r>
+              <w:t>l</w:t>
+            </w:r>
+            <w:r>
+              <w:t>ineamientos/</w:t>
             </w:r>
           </w:p>
         </w:tc>
@@ -1005,7 +1951,7 @@
       <w:tr>
         <w:tc>
           <w:tcPr>
-            <w:tcW w:w="1815" w:type="dxa"/>
+            <w:tcW w:w="1985" w:type="dxa"/>
             <w:shd w:val="clear" w:color="auto" w:fill="auto"/>
             <w:tcMar>
               <w:top w:w="100" w:type="dxa"/>
@@ -1033,7 +1979,7 @@
         </w:tc>
         <w:tc>
           <w:tcPr>
-            <w:tcW w:w="3825" w:type="dxa"/>
+            <w:tcW w:w="3665" w:type="dxa"/>
             <w:shd w:val="clear" w:color="auto" w:fill="auto"/>
             <w:tcMar>
               <w:top w:w="100" w:type="dxa"/>
@@ -1059,7 +2005,7 @@
         </w:tc>
         <w:tc>
           <w:tcPr>
-            <w:tcW w:w="3375" w:type="dxa"/>
+            <w:tcW w:w="3989" w:type="dxa"/>
             <w:shd w:val="clear" w:color="auto" w:fill="auto"/>
             <w:tcMar>
               <w:top w:w="100" w:type="dxa"/>
@@ -1070,7 +2016,19 @@
           </w:tcPr>
           <w:p>
             <w:r>
-              <w:t>ISW_G3_4K1/Parciales/Herramientas/</w:t>
+              <w:t>ISW_G3_4K1/</w:t>
+            </w:r>
+            <w:r>
+              <w:t>p</w:t>
+            </w:r>
+            <w:r>
+              <w:t>arciales/</w:t>
+            </w:r>
+            <w:r>
+              <w:t>h</w:t>
+            </w:r>
+            <w:r>
+              <w:t>erramientas/</w:t>
             </w:r>
           </w:p>
         </w:tc>
@@ -1083,6 +2041,29 @@
           <w:bCs/>
         </w:rPr>
       </w:pPr>
+    </w:p>
+    <w:p>
+      <w:pPr>
+        <w:rPr>
+          <w:b/>
+          <w:bCs/>
+        </w:rPr>
+      </w:pPr>
+      <w:r>
+        <w:rPr>
+          <w:b/>
+          <w:bCs/>
+        </w:rPr>
+        <w:br w:type="page"/>
+      </w:r>
+    </w:p>
+    <w:p>
+      <w:pPr>
+        <w:rPr>
+          <w:b/>
+          <w:bCs/>
+        </w:rPr>
+      </w:pPr>
       <w:r>
         <w:rPr>
           <w:b/>
@@ -1102,9 +2083,7 @@
     </w:p>
     <w:tbl>
       <w:tblPr>
-        <w:tblStyle w:val="a"/>
-        <w:tblW w:w="5640" w:type="dxa"/>
-        <w:tblInd w:w="0" w:type="dxa"/>
+        <w:tblW w:w="8354" w:type="dxa"/>
         <w:tblBorders>
           <w:top w:val="single" w:sz="8" w:space="0" w:color="000000"/>
           <w:left w:val="single" w:sz="8" w:space="0" w:color="000000"/>
@@ -1117,31 +2096,30 @@
         <w:tblLook w:val="0600" w:firstRow="0" w:lastRow="0" w:firstColumn="0" w:lastColumn="0" w:noHBand="1" w:noVBand="1"/>
       </w:tblPr>
       <w:tblGrid>
-        <w:gridCol w:w="1815"/>
-        <w:gridCol w:w="3825"/>
+        <w:gridCol w:w="2542"/>
+        <w:gridCol w:w="5812"/>
       </w:tblGrid>
       <w:tr>
         <w:tc>
           <w:tcPr>
-            <w:tcW w:w="1815" w:type="dxa"/>
-            <w:shd w:val="clear" w:color="auto" w:fill="auto"/>
-            <w:tcMar>
-              <w:top w:w="100" w:type="dxa"/>
-              <w:left w:w="100" w:type="dxa"/>
-              <w:bottom w:w="100" w:type="dxa"/>
-              <w:right w:w="100" w:type="dxa"/>
-            </w:tcMar>
+            <w:tcW w:w="2542" w:type="dxa"/>
+            <w:tcBorders>
+              <w:top w:val="single" w:sz="8" w:space="0" w:color="000000"/>
+              <w:left w:val="single" w:sz="8" w:space="0" w:color="000000"/>
+              <w:bottom w:val="single" w:sz="8" w:space="0" w:color="000000"/>
+              <w:right w:val="single" w:sz="8" w:space="0" w:color="000000"/>
+            </w:tcBorders>
+            <w:tcMar>
+              <w:top w:w="100" w:type="dxa"/>
+              <w:left w:w="100" w:type="dxa"/>
+              <w:bottom w:w="100" w:type="dxa"/>
+              <w:right w:w="100" w:type="dxa"/>
+            </w:tcMar>
+            <w:hideMark/>
           </w:tcPr>
           <w:p>
             <w:pPr>
               <w:widowControl w:val="0"/>
-              <w:pBdr>
-                <w:top w:val="nil"/>
-                <w:left w:val="nil"/>
-                <w:bottom w:val="nil"/>
-                <w:right w:val="nil"/>
-                <w:between w:val="nil"/>
-              </w:pBdr>
               <w:spacing w:line="240" w:lineRule="auto"/>
               <w:rPr>
                 <w:b/>
@@ -1159,25 +2137,24 @@
         </w:tc>
         <w:tc>
           <w:tcPr>
-            <w:tcW w:w="3825" w:type="dxa"/>
-            <w:shd w:val="clear" w:color="auto" w:fill="auto"/>
-            <w:tcMar>
-              <w:top w:w="100" w:type="dxa"/>
-              <w:left w:w="100" w:type="dxa"/>
-              <w:bottom w:w="100" w:type="dxa"/>
-              <w:right w:w="100" w:type="dxa"/>
-            </w:tcMar>
+            <w:tcW w:w="5812" w:type="dxa"/>
+            <w:tcBorders>
+              <w:top w:val="single" w:sz="8" w:space="0" w:color="000000"/>
+              <w:left w:val="single" w:sz="8" w:space="0" w:color="000000"/>
+              <w:bottom w:val="single" w:sz="8" w:space="0" w:color="000000"/>
+              <w:right w:val="single" w:sz="8" w:space="0" w:color="000000"/>
+            </w:tcBorders>
+            <w:tcMar>
+              <w:top w:w="100" w:type="dxa"/>
+              <w:left w:w="100" w:type="dxa"/>
+              <w:bottom w:w="100" w:type="dxa"/>
+              <w:right w:w="100" w:type="dxa"/>
+            </w:tcMar>
+            <w:hideMark/>
           </w:tcPr>
           <w:p>
             <w:pPr>
               <w:widowControl w:val="0"/>
-              <w:pBdr>
-                <w:top w:val="nil"/>
-                <w:left w:val="nil"/>
-                <w:bottom w:val="nil"/>
-                <w:right w:val="nil"/>
-                <w:between w:val="nil"/>
-              </w:pBdr>
               <w:spacing w:line="240" w:lineRule="auto"/>
               <w:rPr>
                 <w:b/>
@@ -1197,25 +2174,24 @@
       <w:tr>
         <w:tc>
           <w:tcPr>
-            <w:tcW w:w="1815" w:type="dxa"/>
-            <w:shd w:val="clear" w:color="auto" w:fill="auto"/>
-            <w:tcMar>
-              <w:top w:w="100" w:type="dxa"/>
-              <w:left w:w="100" w:type="dxa"/>
-              <w:bottom w:w="100" w:type="dxa"/>
-              <w:right w:w="100" w:type="dxa"/>
-            </w:tcMar>
+            <w:tcW w:w="2542" w:type="dxa"/>
+            <w:tcBorders>
+              <w:top w:val="single" w:sz="8" w:space="0" w:color="000000"/>
+              <w:left w:val="single" w:sz="8" w:space="0" w:color="000000"/>
+              <w:bottom w:val="single" w:sz="8" w:space="0" w:color="000000"/>
+              <w:right w:val="single" w:sz="8" w:space="0" w:color="000000"/>
+            </w:tcBorders>
+            <w:tcMar>
+              <w:top w:w="100" w:type="dxa"/>
+              <w:left w:w="100" w:type="dxa"/>
+              <w:bottom w:w="100" w:type="dxa"/>
+              <w:right w:w="100" w:type="dxa"/>
+            </w:tcMar>
+            <w:hideMark/>
           </w:tcPr>
           <w:p>
             <w:pPr>
               <w:widowControl w:val="0"/>
-              <w:pBdr>
-                <w:top w:val="nil"/>
-                <w:left w:val="nil"/>
-                <w:bottom w:val="nil"/>
-                <w:right w:val="nil"/>
-                <w:between w:val="nil"/>
-              </w:pBdr>
               <w:spacing w:line="240" w:lineRule="auto"/>
             </w:pPr>
             <w:r>
@@ -1225,25 +2201,24 @@
         </w:tc>
         <w:tc>
           <w:tcPr>
-            <w:tcW w:w="3825" w:type="dxa"/>
-            <w:shd w:val="clear" w:color="auto" w:fill="auto"/>
-            <w:tcMar>
-              <w:top w:w="100" w:type="dxa"/>
-              <w:left w:w="100" w:type="dxa"/>
-              <w:bottom w:w="100" w:type="dxa"/>
-              <w:right w:w="100" w:type="dxa"/>
-            </w:tcMar>
+            <w:tcW w:w="5812" w:type="dxa"/>
+            <w:tcBorders>
+              <w:top w:val="single" w:sz="8" w:space="0" w:color="000000"/>
+              <w:left w:val="single" w:sz="8" w:space="0" w:color="000000"/>
+              <w:bottom w:val="single" w:sz="8" w:space="0" w:color="000000"/>
+              <w:right w:val="single" w:sz="8" w:space="0" w:color="000000"/>
+            </w:tcBorders>
+            <w:tcMar>
+              <w:top w:w="100" w:type="dxa"/>
+              <w:left w:w="100" w:type="dxa"/>
+              <w:bottom w:w="100" w:type="dxa"/>
+              <w:right w:w="100" w:type="dxa"/>
+            </w:tcMar>
+            <w:hideMark/>
           </w:tcPr>
           <w:p>
             <w:pPr>
               <w:widowControl w:val="0"/>
-              <w:pBdr>
-                <w:top w:val="nil"/>
-                <w:left w:val="nil"/>
-                <w:bottom w:val="nil"/>
-                <w:right w:val="nil"/>
-                <w:between w:val="nil"/>
-              </w:pBdr>
               <w:spacing w:line="240" w:lineRule="auto"/>
             </w:pPr>
             <w:r>
@@ -1255,25 +2230,24 @@
       <w:tr>
         <w:tc>
           <w:tcPr>
-            <w:tcW w:w="1815" w:type="dxa"/>
-            <w:shd w:val="clear" w:color="auto" w:fill="auto"/>
-            <w:tcMar>
-              <w:top w:w="100" w:type="dxa"/>
-              <w:left w:w="100" w:type="dxa"/>
-              <w:bottom w:w="100" w:type="dxa"/>
-              <w:right w:w="100" w:type="dxa"/>
-            </w:tcMar>
+            <w:tcW w:w="2542" w:type="dxa"/>
+            <w:tcBorders>
+              <w:top w:val="single" w:sz="8" w:space="0" w:color="000000"/>
+              <w:left w:val="single" w:sz="8" w:space="0" w:color="000000"/>
+              <w:bottom w:val="single" w:sz="8" w:space="0" w:color="000000"/>
+              <w:right w:val="single" w:sz="8" w:space="0" w:color="000000"/>
+            </w:tcBorders>
+            <w:tcMar>
+              <w:top w:w="100" w:type="dxa"/>
+              <w:left w:w="100" w:type="dxa"/>
+              <w:bottom w:w="100" w:type="dxa"/>
+              <w:right w:w="100" w:type="dxa"/>
+            </w:tcMar>
+            <w:hideMark/>
           </w:tcPr>
           <w:p>
             <w:pPr>
               <w:widowControl w:val="0"/>
-              <w:pBdr>
-                <w:top w:val="nil"/>
-                <w:left w:val="nil"/>
-                <w:bottom w:val="nil"/>
-                <w:right w:val="nil"/>
-                <w:between w:val="nil"/>
-              </w:pBdr>
               <w:spacing w:line="240" w:lineRule="auto"/>
             </w:pPr>
             <w:r>
@@ -1283,25 +2257,24 @@
         </w:tc>
         <w:tc>
           <w:tcPr>
-            <w:tcW w:w="3825" w:type="dxa"/>
-            <w:shd w:val="clear" w:color="auto" w:fill="auto"/>
-            <w:tcMar>
-              <w:top w:w="100" w:type="dxa"/>
-              <w:left w:w="100" w:type="dxa"/>
-              <w:bottom w:w="100" w:type="dxa"/>
-              <w:right w:w="100" w:type="dxa"/>
-            </w:tcMar>
+            <w:tcW w:w="5812" w:type="dxa"/>
+            <w:tcBorders>
+              <w:top w:val="single" w:sz="8" w:space="0" w:color="000000"/>
+              <w:left w:val="single" w:sz="8" w:space="0" w:color="000000"/>
+              <w:bottom w:val="single" w:sz="8" w:space="0" w:color="000000"/>
+              <w:right w:val="single" w:sz="8" w:space="0" w:color="000000"/>
+            </w:tcBorders>
+            <w:tcMar>
+              <w:top w:w="100" w:type="dxa"/>
+              <w:left w:w="100" w:type="dxa"/>
+              <w:bottom w:w="100" w:type="dxa"/>
+              <w:right w:w="100" w:type="dxa"/>
+            </w:tcMar>
+            <w:hideMark/>
           </w:tcPr>
           <w:p>
             <w:pPr>
               <w:widowControl w:val="0"/>
-              <w:pBdr>
-                <w:top w:val="nil"/>
-                <w:left w:val="nil"/>
-                <w:bottom w:val="nil"/>
-                <w:right w:val="nil"/>
-                <w:between w:val="nil"/>
-              </w:pBdr>
               <w:spacing w:line="240" w:lineRule="auto"/>
             </w:pPr>
             <w:r>
@@ -1313,25 +2286,24 @@
       <w:tr>
         <w:tc>
           <w:tcPr>
-            <w:tcW w:w="1815" w:type="dxa"/>
-            <w:shd w:val="clear" w:color="auto" w:fill="auto"/>
-            <w:tcMar>
-              <w:top w:w="100" w:type="dxa"/>
-              <w:left w:w="100" w:type="dxa"/>
-              <w:bottom w:w="100" w:type="dxa"/>
-              <w:right w:w="100" w:type="dxa"/>
-            </w:tcMar>
+            <w:tcW w:w="2542" w:type="dxa"/>
+            <w:tcBorders>
+              <w:top w:val="single" w:sz="8" w:space="0" w:color="000000"/>
+              <w:left w:val="single" w:sz="8" w:space="0" w:color="000000"/>
+              <w:bottom w:val="single" w:sz="8" w:space="0" w:color="000000"/>
+              <w:right w:val="single" w:sz="8" w:space="0" w:color="000000"/>
+            </w:tcBorders>
+            <w:tcMar>
+              <w:top w:w="100" w:type="dxa"/>
+              <w:left w:w="100" w:type="dxa"/>
+              <w:bottom w:w="100" w:type="dxa"/>
+              <w:right w:w="100" w:type="dxa"/>
+            </w:tcMar>
+            <w:hideMark/>
           </w:tcPr>
           <w:p>
             <w:pPr>
               <w:widowControl w:val="0"/>
-              <w:pBdr>
-                <w:top w:val="nil"/>
-                <w:left w:val="nil"/>
-                <w:bottom w:val="nil"/>
-                <w:right w:val="nil"/>
-                <w:between w:val="nil"/>
-              </w:pBdr>
               <w:spacing w:line="240" w:lineRule="auto"/>
             </w:pPr>
             <w:r>
@@ -1341,35 +2313,344 @@
         </w:tc>
         <w:tc>
           <w:tcPr>
-            <w:tcW w:w="3825" w:type="dxa"/>
-            <w:shd w:val="clear" w:color="auto" w:fill="auto"/>
-            <w:tcMar>
-              <w:top w:w="100" w:type="dxa"/>
-              <w:left w:w="100" w:type="dxa"/>
-              <w:bottom w:w="100" w:type="dxa"/>
-              <w:right w:w="100" w:type="dxa"/>
-            </w:tcMar>
+            <w:tcW w:w="5812" w:type="dxa"/>
+            <w:tcBorders>
+              <w:top w:val="single" w:sz="8" w:space="0" w:color="000000"/>
+              <w:left w:val="single" w:sz="8" w:space="0" w:color="000000"/>
+              <w:bottom w:val="single" w:sz="8" w:space="0" w:color="000000"/>
+              <w:right w:val="single" w:sz="8" w:space="0" w:color="000000"/>
+            </w:tcBorders>
+            <w:tcMar>
+              <w:top w:w="100" w:type="dxa"/>
+              <w:left w:w="100" w:type="dxa"/>
+              <w:bottom w:w="100" w:type="dxa"/>
+              <w:right w:w="100" w:type="dxa"/>
+            </w:tcMar>
+            <w:hideMark/>
           </w:tcPr>
           <w:p>
             <w:pPr>
               <w:widowControl w:val="0"/>
-              <w:pBdr>
-                <w:top w:val="nil"/>
-                <w:left w:val="nil"/>
-                <w:bottom w:val="nil"/>
-                <w:right w:val="nil"/>
-                <w:between w:val="nil"/>
-              </w:pBdr>
               <w:spacing w:line="240" w:lineRule="auto"/>
             </w:pPr>
             <w:r>
               <w:t>Grupo 3: Nombre del grupo</w:t>
+            </w:r>
+          </w:p>
+        </w:tc>
+      </w:tr>
+      <w:tr>
+        <w:tc>
+          <w:tcPr>
+            <w:tcW w:w="2542" w:type="dxa"/>
+            <w:tcBorders>
+              <w:top w:val="single" w:sz="8" w:space="0" w:color="000000"/>
+              <w:left w:val="single" w:sz="8" w:space="0" w:color="000000"/>
+              <w:bottom w:val="single" w:sz="8" w:space="0" w:color="000000"/>
+              <w:right w:val="single" w:sz="8" w:space="0" w:color="000000"/>
+            </w:tcBorders>
+            <w:tcMar>
+              <w:top w:w="100" w:type="dxa"/>
+              <w:left w:w="100" w:type="dxa"/>
+              <w:bottom w:w="100" w:type="dxa"/>
+              <w:right w:w="100" w:type="dxa"/>
+            </w:tcMar>
+          </w:tcPr>
+          <w:p>
+            <w:pPr>
+              <w:widowControl w:val="0"/>
+              <w:spacing w:line="240" w:lineRule="auto"/>
+            </w:pPr>
+            <w:r>
+              <w:t>&lt;Titulo&gt;</w:t>
+            </w:r>
+          </w:p>
+        </w:tc>
+        <w:tc>
+          <w:tcPr>
+            <w:tcW w:w="5812" w:type="dxa"/>
+            <w:tcBorders>
+              <w:top w:val="single" w:sz="8" w:space="0" w:color="000000"/>
+              <w:left w:val="single" w:sz="8" w:space="0" w:color="000000"/>
+              <w:bottom w:val="single" w:sz="8" w:space="0" w:color="000000"/>
+              <w:right w:val="single" w:sz="8" w:space="0" w:color="000000"/>
+            </w:tcBorders>
+            <w:tcMar>
+              <w:top w:w="100" w:type="dxa"/>
+              <w:left w:w="100" w:type="dxa"/>
+              <w:bottom w:w="100" w:type="dxa"/>
+              <w:right w:w="100" w:type="dxa"/>
+            </w:tcMar>
+          </w:tcPr>
+          <w:p>
+            <w:pPr>
+              <w:widowControl w:val="0"/>
+              <w:spacing w:line="240" w:lineRule="auto"/>
+            </w:pPr>
+            <w:r>
+              <w:t>Título</w:t>
+            </w:r>
+            <w:r>
+              <w:t xml:space="preserve"> del documento</w:t>
+            </w:r>
+          </w:p>
+        </w:tc>
+      </w:tr>
+      <w:tr>
+        <w:tc>
+          <w:tcPr>
+            <w:tcW w:w="2542" w:type="dxa"/>
+            <w:tcBorders>
+              <w:top w:val="single" w:sz="8" w:space="0" w:color="000000"/>
+              <w:left w:val="single" w:sz="8" w:space="0" w:color="000000"/>
+              <w:bottom w:val="single" w:sz="8" w:space="0" w:color="000000"/>
+              <w:right w:val="single" w:sz="8" w:space="0" w:color="000000"/>
+            </w:tcBorders>
+            <w:tcMar>
+              <w:top w:w="100" w:type="dxa"/>
+              <w:left w:w="100" w:type="dxa"/>
+              <w:bottom w:w="100" w:type="dxa"/>
+              <w:right w:w="100" w:type="dxa"/>
+            </w:tcMar>
+          </w:tcPr>
+          <w:p>
+            <w:pPr>
+              <w:widowControl w:val="0"/>
+              <w:spacing w:line="240" w:lineRule="auto"/>
+            </w:pPr>
+            <w:r>
+              <w:t>&lt;Nombre del archivo&gt;</w:t>
+            </w:r>
+          </w:p>
+        </w:tc>
+        <w:tc>
+          <w:tcPr>
+            <w:tcW w:w="5812" w:type="dxa"/>
+            <w:tcBorders>
+              <w:top w:val="single" w:sz="8" w:space="0" w:color="000000"/>
+              <w:left w:val="single" w:sz="8" w:space="0" w:color="000000"/>
+              <w:bottom w:val="single" w:sz="8" w:space="0" w:color="000000"/>
+              <w:right w:val="single" w:sz="8" w:space="0" w:color="000000"/>
+            </w:tcBorders>
+            <w:tcMar>
+              <w:top w:w="100" w:type="dxa"/>
+              <w:left w:w="100" w:type="dxa"/>
+              <w:bottom w:w="100" w:type="dxa"/>
+              <w:right w:w="100" w:type="dxa"/>
+            </w:tcMar>
+          </w:tcPr>
+          <w:p>
+            <w:pPr>
+              <w:widowControl w:val="0"/>
+              <w:spacing w:line="240" w:lineRule="auto"/>
+            </w:pPr>
+            <w:r>
+              <w:t xml:space="preserve">Nombre del archivo. </w:t>
+            </w:r>
+            <w:proofErr w:type="spellStart"/>
+            <w:r>
+              <w:t>Ej</w:t>
+            </w:r>
+            <w:proofErr w:type="spellEnd"/>
+            <w:r>
+              <w:t xml:space="preserve">: Trabajo_practico_nro_4 -&gt; para trabajos </w:t>
+            </w:r>
+            <w:r>
+              <w:t>prácticos.</w:t>
+            </w:r>
+          </w:p>
+        </w:tc>
+      </w:tr>
+      <w:tr>
+        <w:tc>
+          <w:tcPr>
+            <w:tcW w:w="2542" w:type="dxa"/>
+            <w:tcBorders>
+              <w:top w:val="single" w:sz="8" w:space="0" w:color="000000"/>
+              <w:left w:val="single" w:sz="8" w:space="0" w:color="000000"/>
+              <w:bottom w:val="single" w:sz="8" w:space="0" w:color="000000"/>
+              <w:right w:val="single" w:sz="8" w:space="0" w:color="000000"/>
+            </w:tcBorders>
+            <w:tcMar>
+              <w:top w:w="100" w:type="dxa"/>
+              <w:left w:w="100" w:type="dxa"/>
+              <w:bottom w:w="100" w:type="dxa"/>
+              <w:right w:w="100" w:type="dxa"/>
+            </w:tcMar>
+          </w:tcPr>
+          <w:p>
+            <w:pPr>
+              <w:widowControl w:val="0"/>
+              <w:spacing w:line="240" w:lineRule="auto"/>
+            </w:pPr>
+            <w:r>
+              <w:t>&lt;Nro. Trabajo&gt;</w:t>
+            </w:r>
+          </w:p>
+        </w:tc>
+        <w:tc>
+          <w:tcPr>
+            <w:tcW w:w="5812" w:type="dxa"/>
+            <w:tcBorders>
+              <w:top w:val="single" w:sz="8" w:space="0" w:color="000000"/>
+              <w:left w:val="single" w:sz="8" w:space="0" w:color="000000"/>
+              <w:bottom w:val="single" w:sz="8" w:space="0" w:color="000000"/>
+              <w:right w:val="single" w:sz="8" w:space="0" w:color="000000"/>
+            </w:tcBorders>
+            <w:tcMar>
+              <w:top w:w="100" w:type="dxa"/>
+              <w:left w:w="100" w:type="dxa"/>
+              <w:bottom w:w="100" w:type="dxa"/>
+              <w:right w:w="100" w:type="dxa"/>
+            </w:tcMar>
+          </w:tcPr>
+          <w:p>
+            <w:pPr>
+              <w:widowControl w:val="0"/>
+              <w:spacing w:line="240" w:lineRule="auto"/>
+            </w:pPr>
+            <w:r>
+              <w:t>Corresponde la numeración de los trabajos conceptuales y prácticos.</w:t>
             </w:r>
           </w:p>
         </w:tc>
       </w:tr>
     </w:tbl>
     <w:p/>
+    <w:p/>
+    <w:p>
+      <w:pPr>
+        <w:rPr>
+          <w:b/>
+          <w:bCs/>
+        </w:rPr>
+      </w:pPr>
+      <w:r>
+        <w:rPr>
+          <w:b/>
+          <w:bCs/>
+        </w:rPr>
+        <w:t>Criterio Línea Base</w:t>
+      </w:r>
+    </w:p>
+    <w:p>
+      <w:pPr>
+        <w:rPr>
+          <w:b/>
+          <w:bCs/>
+        </w:rPr>
+      </w:pPr>
+    </w:p>
+    <w:p>
+      <w:pPr>
+        <w:jc w:val="both"/>
+      </w:pPr>
+      <w:r>
+        <w:t>Como grupo planteamos como momentos para definir una nueva línea base los siguientes hitos:</w:t>
+      </w:r>
+    </w:p>
+    <w:p>
+      <w:pPr>
+        <w:pStyle w:val="Prrafodelista"/>
+        <w:numPr>
+          <w:ilvl w:val="0"/>
+          <w:numId w:val="2"/>
+        </w:numPr>
+        <w:jc w:val="both"/>
+      </w:pPr>
+      <w:r>
+        <w:t>Cada vez que recibamos una corrección de un trabajo evaluable, ya sea teórico o práctico.</w:t>
+      </w:r>
+    </w:p>
+    <w:p>
+      <w:pPr>
+        <w:pStyle w:val="Prrafodelista"/>
+        <w:numPr>
+          <w:ilvl w:val="0"/>
+          <w:numId w:val="2"/>
+        </w:numPr>
+        <w:jc w:val="both"/>
+      </w:pPr>
+      <w:r>
+        <w:t>Cada vez que recibamos una corrección de un examen parcial ya sea teórico o práctico.</w:t>
+      </w:r>
+    </w:p>
+    <w:p>
+      <w:pPr>
+        <w:jc w:val="both"/>
+      </w:pPr>
+      <w:r>
+        <w:t>A la hora de cada uno de estos hitos, combinaremos los contenidos de las diferentes ramas del repositorio con la rama principal (la rama master). De esta forma, cada actualización de la rama principal del repositorio actuará de línea base del proyecto.</w:t>
+      </w:r>
+    </w:p>
+    <w:p>
+      <w:pPr>
+        <w:jc w:val="both"/>
+        <w:rPr>
+          <w:lang w:val="es-ES"/>
+        </w:rPr>
+      </w:pPr>
+    </w:p>
+    <w:p>
+      <w:pPr>
+        <w:jc w:val="both"/>
+      </w:pPr>
+    </w:p>
+    <w:p>
+      <w:pPr>
+        <w:jc w:val="both"/>
+        <w:rPr>
+          <w:b/>
+          <w:bCs/>
+        </w:rPr>
+      </w:pPr>
+      <w:r>
+        <w:rPr>
+          <w:b/>
+          <w:bCs/>
+        </w:rPr>
+        <w:t>URL del Repositorio</w:t>
+      </w:r>
+    </w:p>
+    <w:p>
+      <w:pPr>
+        <w:jc w:val="both"/>
+        <w:rPr>
+          <w:b/>
+          <w:bCs/>
+        </w:rPr>
+      </w:pPr>
+    </w:p>
+    <w:p>
+      <w:pPr>
+        <w:pStyle w:val="Prrafodelista"/>
+        <w:numPr>
+          <w:ilvl w:val="0"/>
+          <w:numId w:val="2"/>
+        </w:numPr>
+        <w:jc w:val="both"/>
+      </w:pPr>
+      <w:hyperlink r:id="rId6" w:history="1">
+        <w:r>
+          <w:rPr>
+            <w:rStyle w:val="Hipervnculo"/>
+          </w:rPr>
+          <w:t>https://github.com/lihuenh/IS</w:t>
+        </w:r>
+        <w:r>
+          <w:rPr>
+            <w:rStyle w:val="Hipervnculo"/>
+          </w:rPr>
+          <w:t>W</w:t>
+        </w:r>
+        <w:r>
+          <w:rPr>
+            <w:rStyle w:val="Hipervnculo"/>
+          </w:rPr>
+          <w:t>_G3_4K1</w:t>
+        </w:r>
+      </w:hyperlink>
+    </w:p>
     <w:sectPr>
       <w:pgSz w:w="11909" w:h="16834"/>
       <w:pgMar w:top="1418" w:right="1134" w:bottom="1418" w:left="1418" w:header="720" w:footer="720" w:gutter="0"/>
@@ -1614,7 +2895,7 @@
   <w:abstractNum w:abstractNumId="2" w15:restartNumberingAfterBreak="0">
     <w:nsid w:val="59FF62FD"/>
     <w:multiLevelType w:val="hybridMultilevel"/>
-    <w:tmpl w:val="8C9CA350"/>
+    <w:tmpl w:val="028ABF40"/>
     <w:lvl w:ilvl="0" w:tplc="0C0A0001">
       <w:start w:val="1"/>
       <w:numFmt w:val="bullet"/>
@@ -2343,6 +3624,58 @@
       <w:contextualSpacing/>
     </w:pPr>
   </w:style>
+  <w:style w:type="paragraph" w:styleId="NormalWeb">
+    <w:name w:val="Normal (Web)"/>
+    <w:basedOn w:val="Normal"/>
+    <w:uiPriority w:val="99"/>
+    <w:semiHidden/>
+    <w:unhideWhenUsed/>
+    <w:rsid w:val="00096D20"/>
+    <w:pPr>
+      <w:spacing w:before="100" w:beforeAutospacing="1" w:after="100" w:afterAutospacing="1" w:line="240" w:lineRule="auto"/>
+    </w:pPr>
+    <w:rPr>
+      <w:rFonts w:ascii="Times New Roman" w:eastAsia="Times New Roman" w:hAnsi="Times New Roman" w:cs="Times New Roman"/>
+      <w:sz w:val="24"/>
+      <w:szCs w:val="24"/>
+      <w:lang w:val="es-ES"/>
+    </w:rPr>
+  </w:style>
+  <w:style w:type="character" w:styleId="Hipervnculo">
+    <w:name w:val="Hyperlink"/>
+    <w:basedOn w:val="Fuentedeprrafopredeter"/>
+    <w:uiPriority w:val="99"/>
+    <w:unhideWhenUsed/>
+    <w:rsid w:val="00576E48"/>
+    <w:rPr>
+      <w:color w:val="0000FF" w:themeColor="hyperlink"/>
+      <w:u w:val="single"/>
+    </w:rPr>
+  </w:style>
+  <w:style w:type="character" w:styleId="Mencinsinresolver">
+    <w:name w:val="Unresolved Mention"/>
+    <w:basedOn w:val="Fuentedeprrafopredeter"/>
+    <w:uiPriority w:val="99"/>
+    <w:semiHidden/>
+    <w:unhideWhenUsed/>
+    <w:rsid w:val="00576E48"/>
+    <w:rPr>
+      <w:color w:val="605E5C"/>
+      <w:shd w:val="clear" w:color="auto" w:fill="E1DFDD"/>
+    </w:rPr>
+  </w:style>
+  <w:style w:type="character" w:styleId="Hipervnculovisitado">
+    <w:name w:val="FollowedHyperlink"/>
+    <w:basedOn w:val="Fuentedeprrafopredeter"/>
+    <w:uiPriority w:val="99"/>
+    <w:semiHidden/>
+    <w:unhideWhenUsed/>
+    <w:rsid w:val="00576E48"/>
+    <w:rPr>
+      <w:color w:val="800080" w:themeColor="followedHyperlink"/>
+      <w:u w:val="single"/>
+    </w:rPr>
+  </w:style>
 </w:styles>
 </file>
 

</xml_diff>

<commit_message>
Actualizamos documentos estructura y reglas de nombrado
</commit_message>
<xml_diff>
--- a/lineamientos/estructura_y_reglas_de_nombrado.docx
+++ b/lineamientos/estructura_y_reglas_de_nombrado.docx
@@ -546,21 +546,31 @@
     <w:p>
       <w:pPr>
         <w:rPr>
+          <w:b/>
+          <w:sz w:val="28"/>
+          <w:szCs w:val="28"/>
+          <w:lang w:val="es-AR"/>
+        </w:rPr>
+      </w:pPr>
+      <w:r>
+        <w:rPr>
+          <w:b/>
+          <w:sz w:val="28"/>
+          <w:szCs w:val="28"/>
+          <w:lang w:val="es-AR"/>
+        </w:rPr>
+        <w:t xml:space="preserve">Docentes: </w:t>
+      </w:r>
+      <w:r>
+        <w:rPr>
           <w:bCs/>
           <w:sz w:val="28"/>
           <w:szCs w:val="28"/>
           <w:lang w:val="es-AR"/>
         </w:rPr>
-      </w:pPr>
-      <w:r>
-        <w:rPr>
-          <w:b/>
-          <w:sz w:val="28"/>
-          <w:szCs w:val="28"/>
-          <w:lang w:val="es-AR"/>
-        </w:rPr>
-        <w:t xml:space="preserve">Docentes: </w:t>
-      </w:r>
+        <w:t xml:space="preserve">Ing. </w:t>
+      </w:r>
+      <w:proofErr w:type="spellStart"/>
       <w:r>
         <w:rPr>
           <w:bCs/>
@@ -568,17 +578,9 @@
           <w:szCs w:val="28"/>
           <w:lang w:val="es-AR"/>
         </w:rPr>
-        <w:t>Ing.</w:t>
-      </w:r>
-      <w:r>
-        <w:rPr>
-          <w:b/>
-          <w:sz w:val="28"/>
-          <w:szCs w:val="28"/>
-          <w:lang w:val="es-AR"/>
-        </w:rPr>
-        <w:t xml:space="preserve"> </w:t>
-      </w:r>
+        <w:t>Boiero</w:t>
+      </w:r>
+      <w:proofErr w:type="spellEnd"/>
       <w:r>
         <w:rPr>
           <w:bCs/>
@@ -586,19 +588,19 @@
           <w:szCs w:val="28"/>
           <w:lang w:val="es-AR"/>
         </w:rPr>
-        <w:t>Crespo Micaela</w:t>
-      </w:r>
-    </w:p>
-    <w:p>
-      <w:pPr>
-        <w:ind w:left="1418"/>
+        <w:t xml:space="preserve"> </w:t>
+      </w:r>
+      <w:proofErr w:type="spellStart"/>
+      <w:r>
         <w:rPr>
           <w:bCs/>
           <w:sz w:val="28"/>
           <w:szCs w:val="28"/>
           <w:lang w:val="es-AR"/>
         </w:rPr>
-      </w:pPr>
+        <w:t>Rovera</w:t>
+      </w:r>
+      <w:proofErr w:type="spellEnd"/>
       <w:r>
         <w:rPr>
           <w:bCs/>
@@ -606,19 +608,19 @@
           <w:szCs w:val="28"/>
           <w:lang w:val="es-AR"/>
         </w:rPr>
-        <w:t xml:space="preserve">Ing. </w:t>
-      </w:r>
-      <w:proofErr w:type="spellStart"/>
-      <w:r>
+        <w:t xml:space="preserve"> Gerardo Javier</w:t>
+      </w:r>
+    </w:p>
+    <w:p>
+      <w:pPr>
+        <w:ind w:left="1418"/>
         <w:rPr>
           <w:bCs/>
           <w:sz w:val="28"/>
           <w:szCs w:val="28"/>
           <w:lang w:val="es-AR"/>
         </w:rPr>
-        <w:t>Boiero</w:t>
-      </w:r>
-      <w:proofErr w:type="spellEnd"/>
+      </w:pPr>
       <w:r>
         <w:rPr>
           <w:bCs/>
@@ -626,9 +628,17 @@
           <w:szCs w:val="28"/>
           <w:lang w:val="es-AR"/>
         </w:rPr>
+        <w:t>Ing.</w:t>
+      </w:r>
+      <w:r>
+        <w:rPr>
+          <w:b/>
+          <w:sz w:val="28"/>
+          <w:szCs w:val="28"/>
+          <w:lang w:val="es-AR"/>
+        </w:rPr>
         <w:t xml:space="preserve"> </w:t>
       </w:r>
-      <w:proofErr w:type="spellStart"/>
       <w:r>
         <w:rPr>
           <w:bCs/>
@@ -636,17 +646,7 @@
           <w:szCs w:val="28"/>
           <w:lang w:val="es-AR"/>
         </w:rPr>
-        <w:t>Rovera</w:t>
-      </w:r>
-      <w:proofErr w:type="spellEnd"/>
-      <w:r>
-        <w:rPr>
-          <w:bCs/>
-          <w:sz w:val="28"/>
-          <w:szCs w:val="28"/>
-          <w:lang w:val="es-AR"/>
-        </w:rPr>
-        <w:t xml:space="preserve"> Gerardo Javier</w:t>
+        <w:t>Crespo Micaela</w:t>
       </w:r>
     </w:p>
     <w:p>
@@ -815,6 +815,9 @@
       <w:r>
         <w:t>Presentaciones</w:t>
       </w:r>
+      <w:r>
+        <w:t xml:space="preserve"> De Grupo</w:t>
+      </w:r>
     </w:p>
     <w:p>
       <w:pPr>
@@ -851,6 +854,9 @@
       <w:r>
         <w:t>Filminas</w:t>
       </w:r>
+      <w:r>
+        <w:t xml:space="preserve"> De Clase</w:t>
+      </w:r>
     </w:p>
     <w:p>
       <w:pPr>
@@ -891,20 +897,32 @@
         <w:t>Co</w:t>
       </w:r>
       <w:r>
-        <w:t>digo_fuente</w:t>
+        <w:t>digo</w:t>
       </w:r>
       <w:proofErr w:type="spellEnd"/>
       <w:r>
         <w:t xml:space="preserve"> </w:t>
       </w:r>
       <w:r>
+        <w:t>fuente</w:t>
+      </w:r>
+      <w:r>
+        <w:t xml:space="preserve"> </w:t>
+      </w:r>
+      <w:r>
         <w:t>(</w:t>
       </w:r>
       <w:r>
-        <w:t xml:space="preserve">nombre </w:t>
-      </w:r>
-      <w:r>
-        <w:t>a cambiar)</w:t>
+        <w:t>ejemplo cuando se suba el tp6. N</w:t>
+      </w:r>
+      <w:r>
+        <w:t>ombre</w:t>
+      </w:r>
+      <w:r>
+        <w:t xml:space="preserve"> provisorio</w:t>
+      </w:r>
+      <w:r>
+        <w:t>)</w:t>
       </w:r>
     </w:p>
     <w:p>
@@ -996,14 +1014,14 @@
         <w:tblLook w:val="0600" w:firstRow="0" w:lastRow="0" w:firstColumn="0" w:lastColumn="0" w:noHBand="1" w:noVBand="1"/>
       </w:tblPr>
       <w:tblGrid>
-        <w:gridCol w:w="2268"/>
-        <w:gridCol w:w="3544"/>
+        <w:gridCol w:w="2410"/>
+        <w:gridCol w:w="3402"/>
         <w:gridCol w:w="3827"/>
       </w:tblGrid>
       <w:tr>
         <w:tc>
           <w:tcPr>
-            <w:tcW w:w="2268" w:type="dxa"/>
+            <w:tcW w:w="2410" w:type="dxa"/>
             <w:shd w:val="clear" w:color="auto" w:fill="auto"/>
             <w:tcMar>
               <w:top w:w="100" w:type="dxa"/>
@@ -1039,7 +1057,7 @@
         </w:tc>
         <w:tc>
           <w:tcPr>
-            <w:tcW w:w="3544" w:type="dxa"/>
+            <w:tcW w:w="3402" w:type="dxa"/>
             <w:shd w:val="clear" w:color="auto" w:fill="auto"/>
             <w:tcMar>
               <w:top w:w="100" w:type="dxa"/>
@@ -1113,7 +1131,7 @@
       <w:tr>
         <w:tc>
           <w:tcPr>
-            <w:tcW w:w="2268" w:type="dxa"/>
+            <w:tcW w:w="2410" w:type="dxa"/>
             <w:shd w:val="clear" w:color="auto" w:fill="auto"/>
             <w:tcMar>
               <w:top w:w="100" w:type="dxa"/>
@@ -1135,13 +1153,16 @@
               <w:spacing w:line="240" w:lineRule="auto"/>
             </w:pPr>
             <w:r>
-              <w:t>Presentación</w:t>
+              <w:t>Presentaci</w:t>
+            </w:r>
+            <w:r>
+              <w:t>ones Grupo</w:t>
             </w:r>
           </w:p>
         </w:tc>
         <w:tc>
           <w:tcPr>
-            <w:tcW w:w="3544" w:type="dxa"/>
+            <w:tcW w:w="3402" w:type="dxa"/>
             <w:shd w:val="clear" w:color="auto" w:fill="auto"/>
             <w:tcMar>
               <w:top w:w="100" w:type="dxa"/>
@@ -1177,7 +1198,13 @@
               <w:t>&gt;</w:t>
             </w:r>
             <w:r>
-              <w:t>_&lt;Nombre del archivo&gt;.</w:t>
+              <w:t>_&lt;</w:t>
+            </w:r>
+            <w:r>
+              <w:t>Tema</w:t>
+            </w:r>
+            <w:r>
+              <w:t>&gt;.</w:t>
             </w:r>
             <w:proofErr w:type="spellStart"/>
             <w:r>
@@ -1212,11 +1239,19 @@
             <w:r>
               <w:t>/</w:t>
             </w:r>
+            <w:proofErr w:type="spellStart"/>
             <w:r>
               <w:t>p</w:t>
             </w:r>
             <w:r>
-              <w:t>resentaciones/</w:t>
+              <w:t>resentaciones</w:t>
+            </w:r>
+            <w:r>
+              <w:t>_de_grupo</w:t>
+            </w:r>
+            <w:proofErr w:type="spellEnd"/>
+            <w:r>
+              <w:t>/</w:t>
             </w:r>
           </w:p>
         </w:tc>
@@ -1224,7 +1259,7 @@
       <w:tr>
         <w:tc>
           <w:tcPr>
-            <w:tcW w:w="2268" w:type="dxa"/>
+            <w:tcW w:w="2410" w:type="dxa"/>
             <w:shd w:val="clear" w:color="auto" w:fill="auto"/>
             <w:tcMar>
               <w:top w:w="100" w:type="dxa"/>
@@ -1252,7 +1287,7 @@
         </w:tc>
         <w:tc>
           <w:tcPr>
-            <w:tcW w:w="3544" w:type="dxa"/>
+            <w:tcW w:w="3402" w:type="dxa"/>
             <w:shd w:val="clear" w:color="auto" w:fill="auto"/>
             <w:tcMar>
               <w:top w:w="100" w:type="dxa"/>
@@ -1329,7 +1364,7 @@
         </w:trPr>
         <w:tc>
           <w:tcPr>
-            <w:tcW w:w="2268" w:type="dxa"/>
+            <w:tcW w:w="2410" w:type="dxa"/>
             <w:shd w:val="clear" w:color="auto" w:fill="auto"/>
             <w:tcMar>
               <w:top w:w="100" w:type="dxa"/>
@@ -1342,11 +1377,14 @@
             <w:r>
               <w:t>Filminas</w:t>
             </w:r>
+            <w:r>
+              <w:t xml:space="preserve"> de Clase</w:t>
+            </w:r>
           </w:p>
         </w:tc>
         <w:tc>
           <w:tcPr>
-            <w:tcW w:w="3544" w:type="dxa"/>
+            <w:tcW w:w="3402" w:type="dxa"/>
             <w:shd w:val="clear" w:color="auto" w:fill="auto"/>
             <w:tcMar>
               <w:top w:w="100" w:type="dxa"/>
@@ -1367,7 +1405,13 @@
               <w:t>Filmina</w:t>
             </w:r>
             <w:r>
-              <w:t>_&lt;Nombre del archivo&gt;.</w:t>
+              <w:t>_&lt;</w:t>
+            </w:r>
+            <w:r>
+              <w:t>Tema</w:t>
+            </w:r>
+            <w:r>
+              <w:t>&gt;.</w:t>
             </w:r>
             <w:proofErr w:type="spellStart"/>
             <w:r>
@@ -1402,9 +1446,14 @@
             <w:r>
               <w:t>/</w:t>
             </w:r>
+            <w:proofErr w:type="spellStart"/>
             <w:r>
               <w:t>filminas</w:t>
             </w:r>
+            <w:r>
+              <w:t>_de_clase</w:t>
+            </w:r>
+            <w:proofErr w:type="spellEnd"/>
             <w:r>
               <w:t>/</w:t>
             </w:r>
@@ -1414,7 +1463,7 @@
       <w:tr>
         <w:tc>
           <w:tcPr>
-            <w:tcW w:w="2268" w:type="dxa"/>
+            <w:tcW w:w="2410" w:type="dxa"/>
             <w:shd w:val="clear" w:color="auto" w:fill="auto"/>
             <w:tcMar>
               <w:top w:w="100" w:type="dxa"/>
@@ -1442,7 +1491,7 @@
         </w:tc>
         <w:tc>
           <w:tcPr>
-            <w:tcW w:w="3544" w:type="dxa"/>
+            <w:tcW w:w="3402" w:type="dxa"/>
             <w:shd w:val="clear" w:color="auto" w:fill="auto"/>
             <w:tcMar>
               <w:top w:w="100" w:type="dxa"/>
@@ -1471,7 +1520,13 @@
               <w:t xml:space="preserve"> Trabajo&gt;_</w:t>
             </w:r>
             <w:r>
-              <w:t>&lt;Nombre del archivo&gt;.</w:t>
+              <w:t>&lt;</w:t>
+            </w:r>
+            <w:r>
+              <w:t>Tema</w:t>
+            </w:r>
+            <w:r>
+              <w:t>&gt;.</w:t>
             </w:r>
             <w:proofErr w:type="spellStart"/>
             <w:r>
@@ -1523,7 +1578,7 @@
       <w:tr>
         <w:tc>
           <w:tcPr>
-            <w:tcW w:w="2268" w:type="dxa"/>
+            <w:tcW w:w="2410" w:type="dxa"/>
             <w:shd w:val="clear" w:color="auto" w:fill="auto"/>
             <w:tcMar>
               <w:top w:w="100" w:type="dxa"/>
@@ -1544,22 +1599,14 @@
               </w:pBdr>
               <w:spacing w:line="240" w:lineRule="auto"/>
             </w:pPr>
-            <w:proofErr w:type="spellStart"/>
-            <w:r>
-              <w:t>Codigo</w:t>
-            </w:r>
-            <w:proofErr w:type="spellEnd"/>
-            <w:r>
-              <w:t xml:space="preserve"> fuente</w:t>
-            </w:r>
-            <w:r>
-              <w:t xml:space="preserve"> (nombre provisorio)</w:t>
+            <w:r>
+              <w:t>Trabajo Práctico Evaluable</w:t>
             </w:r>
           </w:p>
         </w:tc>
         <w:tc>
           <w:tcPr>
-            <w:tcW w:w="3544" w:type="dxa"/>
+            <w:tcW w:w="3402" w:type="dxa"/>
             <w:shd w:val="clear" w:color="auto" w:fill="auto"/>
             <w:tcMar>
               <w:top w:w="100" w:type="dxa"/>
@@ -1574,7 +1621,7 @@
               <w:spacing w:line="240" w:lineRule="auto"/>
             </w:pPr>
             <w:r>
-              <w:t>4K1_ISW_G3_</w:t>
+              <w:t>4K1_ISW_G3_TPE_</w:t>
             </w:r>
             <w:r>
               <w:t>&lt;</w:t>
@@ -1585,11 +1632,28 @@
             </w:r>
             <w:proofErr w:type="spellEnd"/>
             <w:r>
-              <w:t xml:space="preserve"> Trabajo&gt;</w:t>
-            </w:r>
-            <w:r>
-              <w:t>_&lt;Nombre del archivo&gt;</w:t>
-            </w:r>
+              <w:t xml:space="preserve"> </w:t>
+            </w:r>
+            <w:r>
+              <w:t>Trabajo</w:t>
+            </w:r>
+            <w:r>
+              <w:t>&gt;_</w:t>
+            </w:r>
+            <w:r>
+              <w:t>&lt;</w:t>
+            </w:r>
+            <w:r>
+              <w:t>Tema</w:t>
+            </w:r>
+            <w:r>
+              <w:t>&gt;.</w:t>
+            </w:r>
+            <w:proofErr w:type="spellStart"/>
+            <w:r>
+              <w:t>pdf</w:t>
+            </w:r>
+            <w:proofErr w:type="spellEnd"/>
           </w:p>
         </w:tc>
         <w:tc>
@@ -1604,54 +1668,31 @@
             </w:tcMar>
           </w:tcPr>
           <w:p>
-            <w:pPr>
-              <w:rPr>
-                <w:lang w:val="es-ES"/>
-              </w:rPr>
-            </w:pPr>
-            <w:r>
-              <w:rPr>
-                <w:lang w:val="es-ES"/>
-              </w:rPr>
+            <w:r>
               <w:t>ISW_G3_4K1/</w:t>
             </w:r>
             <w:r>
-              <w:rPr>
-                <w:lang w:val="es-ES"/>
-              </w:rPr>
               <w:t>p</w:t>
             </w:r>
             <w:r>
-              <w:rPr>
-                <w:lang w:val="es-ES"/>
-              </w:rPr>
-              <w:t>ractico</w:t>
-            </w:r>
-            <w:r>
-              <w:rPr>
-                <w:lang w:val="es-ES"/>
-              </w:rPr>
-              <w:t>/evaluables/</w:t>
+              <w:t>ractico/</w:t>
             </w:r>
             <w:proofErr w:type="spellStart"/>
             <w:r>
-              <w:rPr>
-                <w:lang w:val="es-ES"/>
-              </w:rPr>
-              <w:t>cod</w:t>
-            </w:r>
-            <w:r>
-              <w:rPr>
-                <w:lang w:val="es-ES"/>
-              </w:rPr>
-              <w:t>igo_fuente</w:t>
+              <w:t>t</w:t>
+            </w:r>
+            <w:r>
+              <w:t>rabajos_prácticos</w:t>
             </w:r>
             <w:proofErr w:type="spellEnd"/>
             <w:r>
-              <w:rPr>
-                <w:lang w:val="es-ES"/>
-              </w:rPr>
               <w:t>/</w:t>
+            </w:r>
+            <w:r>
+              <w:t>e</w:t>
+            </w:r>
+            <w:r>
+              <w:t>valuables/</w:t>
             </w:r>
           </w:p>
         </w:tc>
@@ -1659,7 +1700,7 @@
       <w:tr>
         <w:tc>
           <w:tcPr>
-            <w:tcW w:w="2268" w:type="dxa"/>
+            <w:tcW w:w="2410" w:type="dxa"/>
             <w:shd w:val="clear" w:color="auto" w:fill="auto"/>
             <w:tcMar>
               <w:top w:w="100" w:type="dxa"/>
@@ -1681,13 +1722,13 @@
               <w:spacing w:line="240" w:lineRule="auto"/>
             </w:pPr>
             <w:r>
-              <w:t>Trabajo Práctico Evaluable</w:t>
+              <w:t>Trabajo Práctico No Evaluable</w:t>
             </w:r>
           </w:p>
         </w:tc>
         <w:tc>
           <w:tcPr>
-            <w:tcW w:w="3544" w:type="dxa"/>
+            <w:tcW w:w="3402" w:type="dxa"/>
             <w:shd w:val="clear" w:color="auto" w:fill="auto"/>
             <w:tcMar>
               <w:top w:w="100" w:type="dxa"/>
@@ -1702,7 +1743,7 @@
               <w:spacing w:line="240" w:lineRule="auto"/>
             </w:pPr>
             <w:r>
-              <w:t>4K1_ISW_G3_TPE_</w:t>
+              <w:t>4K1_ISW_G3_TPNE_</w:t>
             </w:r>
             <w:r>
               <w:t>&lt;</w:t>
@@ -1713,16 +1754,16 @@
             </w:r>
             <w:proofErr w:type="spellEnd"/>
             <w:r>
-              <w:t xml:space="preserve"> </w:t>
-            </w:r>
-            <w:r>
-              <w:t>Trabajo</w:t>
-            </w:r>
-            <w:r>
-              <w:t>&gt;_</w:t>
-            </w:r>
-            <w:r>
-              <w:t>&lt;Nombre del archivo&gt;.</w:t>
+              <w:t xml:space="preserve"> Trabajo&gt;_</w:t>
+            </w:r>
+            <w:r>
+              <w:t>&lt;</w:t>
+            </w:r>
+            <w:r>
+              <w:t>Tema</w:t>
+            </w:r>
+            <w:r>
+              <w:t>&gt;.</w:t>
             </w:r>
             <w:proofErr w:type="spellStart"/>
             <w:r>
@@ -1744,30 +1785,41 @@
           </w:tcPr>
           <w:p>
             <w:r>
-              <w:t>ISW_G3_4K1/</w:t>
-            </w:r>
-            <w:r>
-              <w:t>p</w:t>
-            </w:r>
-            <w:r>
-              <w:t>ractico/</w:t>
+              <w:t>ISW_G3_4K1/Practico/</w:t>
             </w:r>
             <w:proofErr w:type="spellStart"/>
             <w:r>
               <w:t>t</w:t>
             </w:r>
             <w:r>
-              <w:t>rabajos_prácticos</w:t>
+              <w:t>rabajos_pr</w:t>
+            </w:r>
+            <w:r>
+              <w:t>a</w:t>
+            </w:r>
+            <w:r>
+              <w:t>cticos</w:t>
             </w:r>
             <w:proofErr w:type="spellEnd"/>
             <w:r>
               <w:t>/</w:t>
             </w:r>
+            <w:proofErr w:type="spellStart"/>
+            <w:r>
+              <w:t>n</w:t>
+            </w:r>
+            <w:r>
+              <w:t>o_</w:t>
+            </w:r>
             <w:r>
               <w:t>e</w:t>
             </w:r>
             <w:r>
-              <w:t>valuables/</w:t>
+              <w:t>valuables</w:t>
+            </w:r>
+            <w:proofErr w:type="spellEnd"/>
+            <w:r>
+              <w:t>/</w:t>
             </w:r>
           </w:p>
         </w:tc>
@@ -1775,7 +1827,7 @@
       <w:tr>
         <w:tc>
           <w:tcPr>
-            <w:tcW w:w="2268" w:type="dxa"/>
+            <w:tcW w:w="2410" w:type="dxa"/>
             <w:shd w:val="clear" w:color="auto" w:fill="auto"/>
             <w:tcMar>
               <w:top w:w="100" w:type="dxa"/>
@@ -1797,13 +1849,13 @@
               <w:spacing w:line="240" w:lineRule="auto"/>
             </w:pPr>
             <w:r>
-              <w:t>Trabajo Práctico No Evaluable</w:t>
+              <w:t>Material de lineamientos</w:t>
             </w:r>
           </w:p>
         </w:tc>
         <w:tc>
           <w:tcPr>
-            <w:tcW w:w="3544" w:type="dxa"/>
+            <w:tcW w:w="3402" w:type="dxa"/>
             <w:shd w:val="clear" w:color="auto" w:fill="auto"/>
             <w:tcMar>
               <w:top w:w="100" w:type="dxa"/>
@@ -1818,21 +1870,13 @@
               <w:spacing w:line="240" w:lineRule="auto"/>
             </w:pPr>
             <w:r>
-              <w:t>4K1_ISW_G3_TPNE_</w:t>
-            </w:r>
-            <w:r>
-              <w:t>&lt;</w:t>
-            </w:r>
-            <w:proofErr w:type="spellStart"/>
-            <w:r>
-              <w:t>Nro</w:t>
-            </w:r>
-            <w:proofErr w:type="spellEnd"/>
-            <w:r>
-              <w:t xml:space="preserve"> Trabajo&gt;_</w:t>
-            </w:r>
-            <w:r>
-              <w:t>&lt;Nombre del archivo&gt;.</w:t>
+              <w:t>4K1_ISW_G3_Lineamiento&lt;</w:t>
+            </w:r>
+            <w:r>
+              <w:t>Tema</w:t>
+            </w:r>
+            <w:r>
+              <w:t>&gt;.</w:t>
             </w:r>
             <w:proofErr w:type="spellStart"/>
             <w:r>
@@ -1854,41 +1898,13 @@
           </w:tcPr>
           <w:p>
             <w:r>
-              <w:t>ISW_G3_4K1/Practico/</w:t>
-            </w:r>
-            <w:proofErr w:type="spellStart"/>
-            <w:r>
-              <w:t>t</w:t>
-            </w:r>
-            <w:r>
-              <w:t>rabajos_pr</w:t>
-            </w:r>
-            <w:r>
-              <w:t>a</w:t>
-            </w:r>
-            <w:r>
-              <w:t>cticos</w:t>
-            </w:r>
-            <w:proofErr w:type="spellEnd"/>
-            <w:r>
-              <w:t>/</w:t>
-            </w:r>
-            <w:proofErr w:type="spellStart"/>
-            <w:r>
-              <w:t>n</w:t>
-            </w:r>
-            <w:r>
-              <w:t>o_</w:t>
-            </w:r>
-            <w:r>
-              <w:t>e</w:t>
-            </w:r>
-            <w:r>
-              <w:t>valuables</w:t>
-            </w:r>
-            <w:proofErr w:type="spellEnd"/>
-            <w:r>
-              <w:t>/</w:t>
+              <w:t>ISW_G3_4K1/</w:t>
+            </w:r>
+            <w:r>
+              <w:t>l</w:t>
+            </w:r>
+            <w:r>
+              <w:t>ineamientos/</w:t>
             </w:r>
           </w:p>
         </w:tc>
@@ -1896,7 +1912,7 @@
       <w:tr>
         <w:tc>
           <w:tcPr>
-            <w:tcW w:w="2268" w:type="dxa"/>
+            <w:tcW w:w="2410" w:type="dxa"/>
             <w:shd w:val="clear" w:color="auto" w:fill="auto"/>
             <w:tcMar>
               <w:top w:w="100" w:type="dxa"/>
@@ -1918,13 +1934,13 @@
               <w:spacing w:line="240" w:lineRule="auto"/>
             </w:pPr>
             <w:r>
-              <w:t>Material de lineamientos</w:t>
+              <w:t>Material para parciales</w:t>
             </w:r>
           </w:p>
         </w:tc>
         <w:tc>
           <w:tcPr>
-            <w:tcW w:w="3544" w:type="dxa"/>
+            <w:tcW w:w="3402" w:type="dxa"/>
             <w:shd w:val="clear" w:color="auto" w:fill="auto"/>
             <w:tcMar>
               <w:top w:w="100" w:type="dxa"/>
@@ -1939,7 +1955,13 @@
               <w:spacing w:line="240" w:lineRule="auto"/>
             </w:pPr>
             <w:r>
-              <w:t>4K1_ISW_G3_Lineamiento&lt;Nombre del archivo&gt;.</w:t>
+              <w:t>4K1_ISW_G3_Herramienta&lt;</w:t>
+            </w:r>
+            <w:r>
+              <w:t>Tema</w:t>
+            </w:r>
+            <w:r>
+              <w:t>&gt;.</w:t>
             </w:r>
             <w:proofErr w:type="spellStart"/>
             <w:r>
@@ -1964,85 +1986,6 @@
               <w:t>ISW_G3_4K1/</w:t>
             </w:r>
             <w:r>
-              <w:t>l</w:t>
-            </w:r>
-            <w:r>
-              <w:t>ineamientos/</w:t>
-            </w:r>
-          </w:p>
-        </w:tc>
-      </w:tr>
-      <w:tr>
-        <w:tc>
-          <w:tcPr>
-            <w:tcW w:w="2268" w:type="dxa"/>
-            <w:shd w:val="clear" w:color="auto" w:fill="auto"/>
-            <w:tcMar>
-              <w:top w:w="100" w:type="dxa"/>
-              <w:left w:w="100" w:type="dxa"/>
-              <w:bottom w:w="100" w:type="dxa"/>
-              <w:right w:w="100" w:type="dxa"/>
-            </w:tcMar>
-          </w:tcPr>
-          <w:p>
-            <w:pPr>
-              <w:widowControl w:val="0"/>
-              <w:pBdr>
-                <w:top w:val="nil"/>
-                <w:left w:val="nil"/>
-                <w:bottom w:val="nil"/>
-                <w:right w:val="nil"/>
-                <w:between w:val="nil"/>
-              </w:pBdr>
-              <w:spacing w:line="240" w:lineRule="auto"/>
-            </w:pPr>
-            <w:r>
-              <w:t>Material para parciales</w:t>
-            </w:r>
-          </w:p>
-        </w:tc>
-        <w:tc>
-          <w:tcPr>
-            <w:tcW w:w="3544" w:type="dxa"/>
-            <w:shd w:val="clear" w:color="auto" w:fill="auto"/>
-            <w:tcMar>
-              <w:top w:w="100" w:type="dxa"/>
-              <w:left w:w="100" w:type="dxa"/>
-              <w:bottom w:w="100" w:type="dxa"/>
-              <w:right w:w="100" w:type="dxa"/>
-            </w:tcMar>
-          </w:tcPr>
-          <w:p>
-            <w:pPr>
-              <w:widowControl w:val="0"/>
-              <w:spacing w:line="240" w:lineRule="auto"/>
-            </w:pPr>
-            <w:r>
-              <w:t>4K1_ISW_G3_Herramienta&lt;Nombre del archivo&gt;.</w:t>
-            </w:r>
-            <w:proofErr w:type="spellStart"/>
-            <w:r>
-              <w:t>pdf</w:t>
-            </w:r>
-            <w:proofErr w:type="spellEnd"/>
-          </w:p>
-        </w:tc>
-        <w:tc>
-          <w:tcPr>
-            <w:tcW w:w="3827" w:type="dxa"/>
-            <w:shd w:val="clear" w:color="auto" w:fill="auto"/>
-            <w:tcMar>
-              <w:top w:w="100" w:type="dxa"/>
-              <w:left w:w="100" w:type="dxa"/>
-              <w:bottom w:w="100" w:type="dxa"/>
-              <w:right w:w="100" w:type="dxa"/>
-            </w:tcMar>
-          </w:tcPr>
-          <w:p>
-            <w:r>
-              <w:t>ISW_G3_4K1/</w:t>
-            </w:r>
-            <w:r>
               <w:t>p</w:t>
             </w:r>
             <w:r>
@@ -2091,7 +2034,7 @@
     </w:p>
     <w:tbl>
       <w:tblPr>
-        <w:tblW w:w="8354" w:type="dxa"/>
+        <w:tblW w:w="9629" w:type="dxa"/>
         <w:tblBorders>
           <w:top w:val="single" w:sz="8" w:space="0" w:color="000000"/>
           <w:left w:val="single" w:sz="8" w:space="0" w:color="000000"/>
@@ -2105,7 +2048,7 @@
       </w:tblPr>
       <w:tblGrid>
         <w:gridCol w:w="2542"/>
-        <w:gridCol w:w="5812"/>
+        <w:gridCol w:w="7087"/>
       </w:tblGrid>
       <w:tr>
         <w:tc>
@@ -2145,7 +2088,7 @@
         </w:tc>
         <w:tc>
           <w:tcPr>
-            <w:tcW w:w="5812" w:type="dxa"/>
+            <w:tcW w:w="7087" w:type="dxa"/>
             <w:tcBorders>
               <w:top w:val="single" w:sz="8" w:space="0" w:color="000000"/>
               <w:left w:val="single" w:sz="8" w:space="0" w:color="000000"/>
@@ -2209,7 +2152,7 @@
         </w:tc>
         <w:tc>
           <w:tcPr>
-            <w:tcW w:w="5812" w:type="dxa"/>
+            <w:tcW w:w="7087" w:type="dxa"/>
             <w:tcBorders>
               <w:top w:val="single" w:sz="8" w:space="0" w:color="000000"/>
               <w:left w:val="single" w:sz="8" w:space="0" w:color="000000"/>
@@ -2265,7 +2208,7 @@
         </w:tc>
         <w:tc>
           <w:tcPr>
-            <w:tcW w:w="5812" w:type="dxa"/>
+            <w:tcW w:w="7087" w:type="dxa"/>
             <w:tcBorders>
               <w:top w:val="single" w:sz="8" w:space="0" w:color="000000"/>
               <w:left w:val="single" w:sz="8" w:space="0" w:color="000000"/>
@@ -2321,7 +2264,7 @@
         </w:tc>
         <w:tc>
           <w:tcPr>
-            <w:tcW w:w="5812" w:type="dxa"/>
+            <w:tcW w:w="7087" w:type="dxa"/>
             <w:tcBorders>
               <w:top w:val="single" w:sz="8" w:space="0" w:color="000000"/>
               <w:left w:val="single" w:sz="8" w:space="0" w:color="000000"/>
@@ -2376,7 +2319,7 @@
         </w:tc>
         <w:tc>
           <w:tcPr>
-            <w:tcW w:w="5812" w:type="dxa"/>
+            <w:tcW w:w="7087" w:type="dxa"/>
             <w:tcBorders>
               <w:top w:val="single" w:sz="8" w:space="0" w:color="000000"/>
               <w:left w:val="single" w:sz="8" w:space="0" w:color="000000"/>
@@ -2400,6 +2343,69 @@
             </w:r>
             <w:r>
               <w:t xml:space="preserve"> del documento</w:t>
+            </w:r>
+          </w:p>
+        </w:tc>
+      </w:tr>
+      <w:tr>
+        <w:trPr>
+          <w:trHeight w:val="340"/>
+        </w:trPr>
+        <w:tc>
+          <w:tcPr>
+            <w:tcW w:w="2542" w:type="dxa"/>
+            <w:tcBorders>
+              <w:top w:val="single" w:sz="8" w:space="0" w:color="000000"/>
+              <w:left w:val="single" w:sz="8" w:space="0" w:color="000000"/>
+              <w:bottom w:val="single" w:sz="8" w:space="0" w:color="000000"/>
+              <w:right w:val="single" w:sz="8" w:space="0" w:color="000000"/>
+            </w:tcBorders>
+            <w:tcMar>
+              <w:top w:w="100" w:type="dxa"/>
+              <w:left w:w="100" w:type="dxa"/>
+              <w:bottom w:w="100" w:type="dxa"/>
+              <w:right w:w="100" w:type="dxa"/>
+            </w:tcMar>
+          </w:tcPr>
+          <w:p>
+            <w:pPr>
+              <w:widowControl w:val="0"/>
+              <w:spacing w:line="240" w:lineRule="auto"/>
+            </w:pPr>
+            <w:r>
+              <w:t>&lt;</w:t>
+            </w:r>
+            <w:r>
+              <w:t>Tema</w:t>
+            </w:r>
+            <w:r>
+              <w:t>&gt;</w:t>
+            </w:r>
+          </w:p>
+        </w:tc>
+        <w:tc>
+          <w:tcPr>
+            <w:tcW w:w="7087" w:type="dxa"/>
+            <w:tcBorders>
+              <w:top w:val="single" w:sz="8" w:space="0" w:color="000000"/>
+              <w:left w:val="single" w:sz="8" w:space="0" w:color="000000"/>
+              <w:bottom w:val="single" w:sz="8" w:space="0" w:color="000000"/>
+              <w:right w:val="single" w:sz="8" w:space="0" w:color="000000"/>
+            </w:tcBorders>
+            <w:tcMar>
+              <w:top w:w="100" w:type="dxa"/>
+              <w:left w:w="100" w:type="dxa"/>
+              <w:bottom w:w="100" w:type="dxa"/>
+              <w:right w:w="100" w:type="dxa"/>
+            </w:tcMar>
+          </w:tcPr>
+          <w:p>
+            <w:pPr>
+              <w:widowControl w:val="0"/>
+              <w:spacing w:line="240" w:lineRule="auto"/>
+            </w:pPr>
+            <w:r>
+              <w:t>Nombre (tópico) del trabajo.</w:t>
             </w:r>
           </w:p>
         </w:tc>
@@ -2427,13 +2433,13 @@
               <w:spacing w:line="240" w:lineRule="auto"/>
             </w:pPr>
             <w:r>
-              <w:t>&lt;Nombre del archivo&gt;</w:t>
+              <w:t>&lt;Nro. Trabajo&gt;</w:t>
             </w:r>
           </w:p>
         </w:tc>
         <w:tc>
           <w:tcPr>
-            <w:tcW w:w="5812" w:type="dxa"/>
+            <w:tcW w:w="7087" w:type="dxa"/>
             <w:tcBorders>
               <w:top w:val="single" w:sz="8" w:space="0" w:color="000000"/>
               <w:left w:val="single" w:sz="8" w:space="0" w:color="000000"/>
@@ -2453,24 +2459,7 @@
               <w:spacing w:line="240" w:lineRule="auto"/>
             </w:pPr>
             <w:r>
-              <w:t xml:space="preserve">Nombre del archivo. </w:t>
-            </w:r>
-          </w:p>
-          <w:p>
-            <w:pPr>
-              <w:widowControl w:val="0"/>
-              <w:spacing w:line="240" w:lineRule="auto"/>
-            </w:pPr>
-            <w:proofErr w:type="spellStart"/>
-            <w:r>
-              <w:t>Ej</w:t>
-            </w:r>
-            <w:proofErr w:type="spellEnd"/>
-            <w:r>
-              <w:t xml:space="preserve">: Trabajo_practico_nro_4 -&gt; para trabajos </w:t>
-            </w:r>
-            <w:r>
-              <w:t>prácticos.</w:t>
+              <w:t>Corresponde la numeración de los trabajos conceptuales y prácticos.</w:t>
             </w:r>
           </w:p>
         </w:tc>
@@ -2498,13 +2487,21 @@
               <w:spacing w:line="240" w:lineRule="auto"/>
             </w:pPr>
             <w:r>
-              <w:t>&lt;Nro. Trabajo&gt;</w:t>
+              <w:t>&lt;</w:t>
+            </w:r>
+            <w:proofErr w:type="spellStart"/>
+            <w:r>
+              <w:t>NroDeClase</w:t>
+            </w:r>
+            <w:proofErr w:type="spellEnd"/>
+            <w:r>
+              <w:t>&gt;</w:t>
             </w:r>
           </w:p>
         </w:tc>
         <w:tc>
           <w:tcPr>
-            <w:tcW w:w="5812" w:type="dxa"/>
+            <w:tcW w:w="7087" w:type="dxa"/>
             <w:tcBorders>
               <w:top w:val="single" w:sz="8" w:space="0" w:color="000000"/>
               <w:left w:val="single" w:sz="8" w:space="0" w:color="000000"/>
@@ -2524,69 +2521,22 @@
               <w:spacing w:line="240" w:lineRule="auto"/>
             </w:pPr>
             <w:r>
-              <w:t>Corresponde la numeración de los trabajos conceptuales y prácticos.</w:t>
-            </w:r>
-          </w:p>
-        </w:tc>
-      </w:tr>
-      <w:tr>
-        <w:tc>
-          <w:tcPr>
-            <w:tcW w:w="2542" w:type="dxa"/>
-            <w:tcBorders>
-              <w:top w:val="single" w:sz="8" w:space="0" w:color="000000"/>
-              <w:left w:val="single" w:sz="8" w:space="0" w:color="000000"/>
-              <w:bottom w:val="single" w:sz="8" w:space="0" w:color="000000"/>
-              <w:right w:val="single" w:sz="8" w:space="0" w:color="000000"/>
-            </w:tcBorders>
-            <w:tcMar>
-              <w:top w:w="100" w:type="dxa"/>
-              <w:left w:w="100" w:type="dxa"/>
-              <w:bottom w:w="100" w:type="dxa"/>
-              <w:right w:w="100" w:type="dxa"/>
-            </w:tcMar>
-          </w:tcPr>
-          <w:p>
-            <w:pPr>
-              <w:widowControl w:val="0"/>
-              <w:spacing w:line="240" w:lineRule="auto"/>
-            </w:pPr>
-            <w:r>
-              <w:t>&lt;</w:t>
-            </w:r>
-            <w:proofErr w:type="spellStart"/>
-            <w:r>
-              <w:t>NroDeClase</w:t>
-            </w:r>
-            <w:proofErr w:type="spellEnd"/>
-            <w:r>
-              <w:t>&gt;</w:t>
-            </w:r>
-          </w:p>
-        </w:tc>
-        <w:tc>
-          <w:tcPr>
-            <w:tcW w:w="5812" w:type="dxa"/>
-            <w:tcBorders>
-              <w:top w:val="single" w:sz="8" w:space="0" w:color="000000"/>
-              <w:left w:val="single" w:sz="8" w:space="0" w:color="000000"/>
-              <w:bottom w:val="single" w:sz="8" w:space="0" w:color="000000"/>
-              <w:right w:val="single" w:sz="8" w:space="0" w:color="000000"/>
-            </w:tcBorders>
-            <w:tcMar>
-              <w:top w:w="100" w:type="dxa"/>
-              <w:left w:w="100" w:type="dxa"/>
-              <w:bottom w:w="100" w:type="dxa"/>
-              <w:right w:w="100" w:type="dxa"/>
-            </w:tcMar>
-          </w:tcPr>
-          <w:p>
-            <w:pPr>
-              <w:widowControl w:val="0"/>
-              <w:spacing w:line="240" w:lineRule="auto"/>
-            </w:pPr>
-            <w:r>
-              <w:t>Corresponde al número de clase</w:t>
+              <w:t xml:space="preserve">Corresponde al número </w:t>
+            </w:r>
+            <w:r>
+              <w:t xml:space="preserve">correlativo </w:t>
+            </w:r>
+            <w:r>
+              <w:t xml:space="preserve">de </w:t>
+            </w:r>
+            <w:r>
+              <w:t xml:space="preserve">la </w:t>
+            </w:r>
+            <w:r>
+              <w:t>clase</w:t>
+            </w:r>
+            <w:r>
+              <w:t xml:space="preserve"> correspondiente.</w:t>
             </w:r>
           </w:p>
         </w:tc>
@@ -2635,41 +2585,879 @@
         <w:jc w:val="both"/>
       </w:pPr>
       <w:r>
-        <w:t>Cada vez que recibamos una corrección de un trabajo evaluable, ya sea teórico o práctico.</w:t>
-      </w:r>
+        <w:t>Cada vez que recibamos una corrección de un examen parcia</w:t>
+      </w:r>
+      <w:r>
+        <w:t>l práctico</w:t>
+      </w:r>
+      <w:r>
+        <w:t>.</w:t>
+      </w:r>
+    </w:p>
+    <w:p>
+      <w:pPr>
+        <w:jc w:val="both"/>
+      </w:pPr>
+    </w:p>
+    <w:p>
+      <w:pPr>
+        <w:jc w:val="both"/>
+        <w:rPr>
+          <w:lang w:val="es-ES"/>
+        </w:rPr>
+      </w:pPr>
+      <w:r>
+        <w:rPr>
+          <w:lang w:val="es-ES"/>
+        </w:rPr>
+        <w:t>Definimos la línea base en los ítems de configuración que se encuentran dentro de las siguientes carpetas:</w:t>
+      </w:r>
+    </w:p>
+    <w:p>
+      <w:pPr>
+        <w:jc w:val="both"/>
+        <w:rPr>
+          <w:lang w:val="es-ES"/>
+        </w:rPr>
+      </w:pPr>
     </w:p>
     <w:p>
       <w:pPr>
         <w:pStyle w:val="Prrafodelista"/>
         <w:numPr>
           <w:ilvl w:val="0"/>
-          <w:numId w:val="2"/>
+          <w:numId w:val="4"/>
         </w:numPr>
         <w:jc w:val="both"/>
-      </w:pPr>
-      <w:r>
-        <w:t>Cada vez que recibamos una corrección de un examen parcial ya sea teórico o práctico.</w:t>
-      </w:r>
-    </w:p>
-    <w:p>
-      <w:pPr>
+        <w:rPr>
+          <w:lang w:val="es-ES"/>
+        </w:rPr>
+      </w:pPr>
+      <w:r>
+        <w:rPr>
+          <w:lang w:val="es-ES"/>
+        </w:rPr>
+        <w:t>lineamientos</w:t>
+      </w:r>
+    </w:p>
+    <w:p>
+      <w:pPr>
+        <w:pStyle w:val="Prrafodelista"/>
+        <w:numPr>
+          <w:ilvl w:val="1"/>
+          <w:numId w:val="4"/>
+        </w:numPr>
+        <w:ind w:left="1134"/>
         <w:jc w:val="both"/>
-      </w:pPr>
-      <w:r>
-        <w:t>A la hora de cada uno de estos hitos, combinaremos los contenidos de las diferentes ramas del repositorio con la rama principal (la rama master). De esta forma, cada actualización de la rama principal del repositorio actuará de línea base del proyecto.</w:t>
-      </w:r>
-    </w:p>
-    <w:p>
-      <w:pPr>
+        <w:rPr>
+          <w:lang w:val="es-ES"/>
+        </w:rPr>
+      </w:pPr>
+      <w:r>
+        <w:rPr>
+          <w:lang w:val="es-ES"/>
+        </w:rPr>
+        <w:t>estructura_y_reglas_de_nombrado.docx</w:t>
+      </w:r>
+    </w:p>
+    <w:p>
+      <w:pPr>
+        <w:pStyle w:val="Prrafodelista"/>
+        <w:numPr>
+          <w:ilvl w:val="1"/>
+          <w:numId w:val="4"/>
+        </w:numPr>
+        <w:ind w:left="1134"/>
         <w:jc w:val="both"/>
         <w:rPr>
           <w:lang w:val="es-ES"/>
         </w:rPr>
       </w:pPr>
-    </w:p>
-    <w:p>
-      <w:pPr>
+      <w:r>
+        <w:rPr>
+          <w:lang w:val="es-ES"/>
+        </w:rPr>
+        <w:t>estructura_y_reglas_de_nombrado.pdf</w:t>
+      </w:r>
+    </w:p>
+    <w:p>
+      <w:pPr>
+        <w:pStyle w:val="Prrafodelista"/>
+        <w:numPr>
+          <w:ilvl w:val="0"/>
+          <w:numId w:val="4"/>
+        </w:numPr>
         <w:jc w:val="both"/>
+        <w:rPr>
+          <w:lang w:val="es-ES"/>
+        </w:rPr>
+      </w:pPr>
+      <w:r>
+        <w:rPr>
+          <w:lang w:val="es-ES"/>
+        </w:rPr>
+        <w:t>parciales</w:t>
+      </w:r>
+    </w:p>
+    <w:p>
+      <w:pPr>
+        <w:pStyle w:val="Prrafodelista"/>
+        <w:numPr>
+          <w:ilvl w:val="1"/>
+          <w:numId w:val="4"/>
+        </w:numPr>
+        <w:ind w:left="1134"/>
+        <w:jc w:val="both"/>
+        <w:rPr>
+          <w:lang w:val="es-ES"/>
+        </w:rPr>
+      </w:pPr>
+      <w:r>
+        <w:rPr>
+          <w:lang w:val="es-ES"/>
+        </w:rPr>
+        <w:t>herramientas</w:t>
+      </w:r>
+    </w:p>
+    <w:p>
+      <w:pPr>
+        <w:pStyle w:val="Prrafodelista"/>
+        <w:numPr>
+          <w:ilvl w:val="0"/>
+          <w:numId w:val="4"/>
+        </w:numPr>
+        <w:jc w:val="both"/>
+        <w:rPr>
+          <w:lang w:val="es-ES"/>
+        </w:rPr>
+      </w:pPr>
+      <w:r>
+        <w:rPr>
+          <w:lang w:val="es-ES"/>
+        </w:rPr>
+        <w:t>practico</w:t>
+      </w:r>
+    </w:p>
+    <w:p>
+      <w:pPr>
+        <w:pStyle w:val="Prrafodelista"/>
+        <w:numPr>
+          <w:ilvl w:val="1"/>
+          <w:numId w:val="4"/>
+        </w:numPr>
+        <w:ind w:left="1134"/>
+        <w:jc w:val="both"/>
+        <w:rPr>
+          <w:lang w:val="es-ES"/>
+        </w:rPr>
+      </w:pPr>
+      <w:r>
+        <w:rPr>
+          <w:lang w:val="es-ES"/>
+        </w:rPr>
+        <w:t>evaluables</w:t>
+      </w:r>
+    </w:p>
+    <w:p>
+      <w:pPr>
+        <w:pStyle w:val="Prrafodelista"/>
+        <w:numPr>
+          <w:ilvl w:val="1"/>
+          <w:numId w:val="4"/>
+        </w:numPr>
+        <w:ind w:left="1134"/>
+        <w:jc w:val="both"/>
+        <w:rPr>
+          <w:lang w:val="es-ES"/>
+        </w:rPr>
+      </w:pPr>
+      <w:proofErr w:type="spellStart"/>
+      <w:r>
+        <w:rPr>
+          <w:lang w:val="es-ES"/>
+        </w:rPr>
+        <w:t>no_evaluables</w:t>
+      </w:r>
+      <w:proofErr w:type="spellEnd"/>
+    </w:p>
+    <w:p>
+      <w:pPr>
+        <w:pStyle w:val="Prrafodelista"/>
+        <w:numPr>
+          <w:ilvl w:val="0"/>
+          <w:numId w:val="4"/>
+        </w:numPr>
+        <w:jc w:val="both"/>
+        <w:rPr>
+          <w:lang w:val="es-ES"/>
+        </w:rPr>
+      </w:pPr>
+      <w:proofErr w:type="spellStart"/>
+      <w:r>
+        <w:rPr>
+          <w:lang w:val="es-ES"/>
+        </w:rPr>
+        <w:t>te</w:t>
+      </w:r>
+      <w:r>
+        <w:rPr>
+          <w:lang w:val="es-ES"/>
+        </w:rPr>
+        <w:t>o</w:t>
+      </w:r>
+      <w:r>
+        <w:rPr>
+          <w:lang w:val="es-ES"/>
+        </w:rPr>
+        <w:t>rico</w:t>
+      </w:r>
+      <w:proofErr w:type="spellEnd"/>
+    </w:p>
+    <w:p>
+      <w:pPr>
+        <w:pStyle w:val="Prrafodelista"/>
+        <w:numPr>
+          <w:ilvl w:val="1"/>
+          <w:numId w:val="4"/>
+        </w:numPr>
+        <w:ind w:left="1134"/>
+        <w:jc w:val="both"/>
+        <w:rPr>
+          <w:lang w:val="es-ES"/>
+        </w:rPr>
+      </w:pPr>
+      <w:proofErr w:type="spellStart"/>
+      <w:r>
+        <w:rPr>
+          <w:lang w:val="es-ES"/>
+        </w:rPr>
+        <w:t>bibliograf</w:t>
+      </w:r>
+      <w:r>
+        <w:rPr>
+          <w:lang w:val="es-ES"/>
+        </w:rPr>
+        <w:t>i</w:t>
+      </w:r>
+      <w:r>
+        <w:rPr>
+          <w:lang w:val="es-ES"/>
+        </w:rPr>
+        <w:t>a</w:t>
+      </w:r>
+      <w:proofErr w:type="spellEnd"/>
+    </w:p>
+    <w:p>
+      <w:pPr>
+        <w:pStyle w:val="Prrafodelista"/>
+        <w:numPr>
+          <w:ilvl w:val="2"/>
+          <w:numId w:val="5"/>
+        </w:numPr>
+        <w:ind w:left="1560" w:right="-424"/>
+        <w:jc w:val="both"/>
+        <w:rPr>
+          <w:lang w:val="en-US"/>
+        </w:rPr>
+      </w:pPr>
+      <w:r>
+        <w:rPr>
+          <w:lang w:val="en-US"/>
+        </w:rPr>
+        <w:t>4K1_ISW_G3_Bibliografia_Agile_Estimating-</w:t>
+      </w:r>
+      <w:r>
+        <w:rPr>
+          <w:lang w:val="en-US"/>
+        </w:rPr>
+        <w:t>And-Planning_Algunos_Capitulos.pdf</w:t>
+      </w:r>
+    </w:p>
+    <w:p>
+      <w:pPr>
+        <w:pStyle w:val="Prrafodelista"/>
+        <w:numPr>
+          <w:ilvl w:val="2"/>
+          <w:numId w:val="5"/>
+        </w:numPr>
+        <w:ind w:left="1560"/>
+        <w:jc w:val="both"/>
+        <w:rPr>
+          <w:lang w:val="en-US"/>
+        </w:rPr>
+      </w:pPr>
+      <w:r>
+        <w:rPr>
+          <w:lang w:val="en-US"/>
+        </w:rPr>
+        <w:t>4K1_ISW_G3_Bibliografia_</w:t>
+      </w:r>
+      <w:r>
+        <w:rPr>
+          <w:lang w:val="en-US"/>
+        </w:rPr>
+        <w:t>Agile_TESTING_-_A_Practical_Guide_For</w:t>
+      </w:r>
+      <w:r>
+        <w:rPr>
+          <w:lang w:val="en-US"/>
+        </w:rPr>
+        <w:t>_Testers_And_Agile_Teams.pdf</w:t>
+      </w:r>
+    </w:p>
+    <w:p>
+      <w:pPr>
+        <w:pStyle w:val="Prrafodelista"/>
+        <w:numPr>
+          <w:ilvl w:val="2"/>
+          <w:numId w:val="5"/>
+        </w:numPr>
+        <w:ind w:left="1560"/>
+        <w:jc w:val="both"/>
+        <w:rPr>
+          <w:lang w:val="en-US"/>
+        </w:rPr>
+      </w:pPr>
+      <w:r>
+        <w:rPr>
+          <w:lang w:val="en-US"/>
+        </w:rPr>
+        <w:t>4K1_ISW_G3_Bibliografia_Agile_Testing_-_A_Practical_Guide_For_TESTERS_And_Agile_Teams.pdf</w:t>
+      </w:r>
+    </w:p>
+    <w:p>
+      <w:pPr>
+        <w:pStyle w:val="Prrafodelista"/>
+        <w:numPr>
+          <w:ilvl w:val="2"/>
+          <w:numId w:val="5"/>
+        </w:numPr>
+        <w:ind w:left="1560"/>
+        <w:jc w:val="both"/>
+        <w:rPr>
+          <w:lang w:val="es-ES"/>
+        </w:rPr>
+      </w:pPr>
+      <w:r>
+        <w:rPr>
+          <w:lang w:val="es-ES"/>
+        </w:rPr>
+        <w:t xml:space="preserve">4K1_ISW_G3_Bibliografia_Cap 6 libro </w:t>
+      </w:r>
+      <w:proofErr w:type="spellStart"/>
+      <w:r>
+        <w:rPr>
+          <w:lang w:val="es-ES"/>
+        </w:rPr>
+        <w:t>Cohn</w:t>
+      </w:r>
+      <w:proofErr w:type="spellEnd"/>
+      <w:r>
+        <w:rPr>
+          <w:lang w:val="es-ES"/>
+        </w:rPr>
+        <w:t xml:space="preserve"> Estimación</w:t>
+      </w:r>
+      <w:r>
+        <w:rPr>
+          <w:lang w:val="es-ES"/>
+        </w:rPr>
+        <w:t>.pdf</w:t>
+      </w:r>
+    </w:p>
+    <w:p>
+      <w:pPr>
+        <w:pStyle w:val="Prrafodelista"/>
+        <w:numPr>
+          <w:ilvl w:val="2"/>
+          <w:numId w:val="5"/>
+        </w:numPr>
+        <w:ind w:left="1560" w:right="-424"/>
+        <w:jc w:val="both"/>
+        <w:rPr>
+          <w:lang w:val="en-US"/>
+        </w:rPr>
+      </w:pPr>
+      <w:r>
+        <w:rPr>
+          <w:lang w:val="en-US"/>
+        </w:rPr>
+        <w:t>4K1_ISW_G3_Bibliografia_Essential_Kanban_Condensed_Spanish</w:t>
+      </w:r>
+      <w:r>
+        <w:rPr>
+          <w:lang w:val="en-US"/>
+        </w:rPr>
+        <w:t>.pdf</w:t>
+      </w:r>
+    </w:p>
+    <w:p>
+      <w:pPr>
+        <w:pStyle w:val="Prrafodelista"/>
+        <w:numPr>
+          <w:ilvl w:val="2"/>
+          <w:numId w:val="5"/>
+        </w:numPr>
+        <w:ind w:left="1560" w:right="-424"/>
+        <w:jc w:val="both"/>
+        <w:rPr>
+          <w:lang w:val="en-US"/>
+        </w:rPr>
+      </w:pPr>
+      <w:r>
+        <w:rPr>
+          <w:lang w:val="en-US"/>
+        </w:rPr>
+        <w:t>4K1_ISW_G3_Bibliografia_Implementing_Lean_Software_Development_From_Concept_To_Cash</w:t>
+      </w:r>
+      <w:r>
+        <w:rPr>
+          <w:lang w:val="en-US"/>
+        </w:rPr>
+        <w:t>.pdf</w:t>
+      </w:r>
+    </w:p>
+    <w:p>
+      <w:pPr>
+        <w:pStyle w:val="Prrafodelista"/>
+        <w:numPr>
+          <w:ilvl w:val="2"/>
+          <w:numId w:val="5"/>
+        </w:numPr>
+        <w:ind w:left="1560" w:right="-424"/>
+        <w:jc w:val="both"/>
+        <w:rPr>
+          <w:lang w:val="es-ES"/>
+        </w:rPr>
+      </w:pPr>
+      <w:r>
+        <w:rPr>
+          <w:lang w:val="es-ES"/>
+        </w:rPr>
+        <w:t>4K1_ISW_G3_Bibliografia_Ingenieria_Del_Software_Roger_Pressman_7ma_Edición.pdf</w:t>
+      </w:r>
+    </w:p>
+    <w:p>
+      <w:pPr>
+        <w:pStyle w:val="Prrafodelista"/>
+        <w:numPr>
+          <w:ilvl w:val="2"/>
+          <w:numId w:val="5"/>
+        </w:numPr>
+        <w:ind w:left="1560" w:right="-424"/>
+        <w:jc w:val="both"/>
+        <w:rPr>
+          <w:lang w:val="es-ES"/>
+        </w:rPr>
+      </w:pPr>
+      <w:r>
+        <w:rPr>
+          <w:lang w:val="es-ES"/>
+        </w:rPr>
+        <w:t>4K1_ISW_G3_Bibliografia_KanbanVsScrum_Castellano_Final.pdf</w:t>
+      </w:r>
+    </w:p>
+    <w:p>
+      <w:pPr>
+        <w:pStyle w:val="Prrafodelista"/>
+        <w:numPr>
+          <w:ilvl w:val="2"/>
+          <w:numId w:val="5"/>
+        </w:numPr>
+        <w:ind w:left="1560" w:right="-424"/>
+        <w:jc w:val="both"/>
+        <w:rPr>
+          <w:lang w:val="en-US"/>
+        </w:rPr>
+      </w:pPr>
+      <w:r>
+        <w:rPr>
+          <w:lang w:val="en-US"/>
+        </w:rPr>
+        <w:lastRenderedPageBreak/>
+        <w:t>4K1_ISW_G3_Bibliografia_Lean_Software_Development_An_Agile_Toolkit.pdf</w:t>
+      </w:r>
+    </w:p>
+    <w:p>
+      <w:pPr>
+        <w:pStyle w:val="Prrafodelista"/>
+        <w:numPr>
+          <w:ilvl w:val="2"/>
+          <w:numId w:val="5"/>
+        </w:numPr>
+        <w:ind w:left="1560" w:right="-424"/>
+        <w:jc w:val="both"/>
+        <w:rPr>
+          <w:lang w:val="en-US"/>
+        </w:rPr>
+      </w:pPr>
+      <w:r>
+        <w:rPr>
+          <w:lang w:val="en-US"/>
+        </w:rPr>
+        <w:t>4K1_ISW_G3_Bibliografia_Lean_UX.pdf</w:t>
+      </w:r>
+    </w:p>
+    <w:p>
+      <w:pPr>
+        <w:pStyle w:val="Prrafodelista"/>
+        <w:numPr>
+          <w:ilvl w:val="2"/>
+          <w:numId w:val="5"/>
+        </w:numPr>
+        <w:ind w:left="1560" w:right="-424"/>
+        <w:jc w:val="both"/>
+        <w:rPr>
+          <w:lang w:val="en-US"/>
+        </w:rPr>
+      </w:pPr>
+      <w:r>
+        <w:rPr>
+          <w:lang w:val="en-US"/>
+        </w:rPr>
+        <w:t>4K1_ISW_G3_Bibliografia_Lean-from-the-trenches.pdf</w:t>
+      </w:r>
+    </w:p>
+    <w:p>
+      <w:pPr>
+        <w:pStyle w:val="Prrafodelista"/>
+        <w:numPr>
+          <w:ilvl w:val="2"/>
+          <w:numId w:val="5"/>
+        </w:numPr>
+        <w:ind w:left="1560" w:right="-424"/>
+        <w:jc w:val="both"/>
+        <w:rPr>
+          <w:lang w:val="en-US"/>
+        </w:rPr>
+      </w:pPr>
+      <w:r>
+        <w:rPr>
+          <w:lang w:val="en-US"/>
+        </w:rPr>
+        <w:t>4K1_ISW_G3_Bibliografia_Little_Book_of_Configuration_Management.pdf</w:t>
+      </w:r>
+    </w:p>
+    <w:p>
+      <w:pPr>
+        <w:pStyle w:val="Prrafodelista"/>
+        <w:numPr>
+          <w:ilvl w:val="2"/>
+          <w:numId w:val="5"/>
+        </w:numPr>
+        <w:ind w:left="1560" w:right="-424"/>
+        <w:jc w:val="both"/>
+        <w:rPr>
+          <w:lang w:val="en-US"/>
+        </w:rPr>
+      </w:pPr>
+      <w:r>
+        <w:rPr>
+          <w:lang w:val="en-US"/>
+        </w:rPr>
+        <w:t>4K1_ISW_G3_Bibliografia_Microsoft_Press_Software_Estimation_Demystifying_The_Black.chm</w:t>
+      </w:r>
+    </w:p>
+    <w:p>
+      <w:pPr>
+        <w:pStyle w:val="Prrafodelista"/>
+        <w:numPr>
+          <w:ilvl w:val="2"/>
+          <w:numId w:val="5"/>
+        </w:numPr>
+        <w:ind w:left="1560" w:right="-424"/>
+        <w:jc w:val="both"/>
+        <w:rPr>
+          <w:lang w:val="en-US"/>
+        </w:rPr>
+      </w:pPr>
+      <w:r>
+        <w:rPr>
+          <w:lang w:val="en-US"/>
+        </w:rPr>
+        <w:t>4K1_ISW_G3_Bibliografia_Paper_SCM_Bersoff.pdf</w:t>
+      </w:r>
+    </w:p>
+    <w:p>
+      <w:pPr>
+        <w:pStyle w:val="Prrafodelista"/>
+        <w:numPr>
+          <w:ilvl w:val="2"/>
+          <w:numId w:val="5"/>
+        </w:numPr>
+        <w:ind w:left="1560" w:right="-424"/>
+        <w:jc w:val="both"/>
+        <w:rPr>
+          <w:lang w:val="en-US"/>
+        </w:rPr>
+      </w:pPr>
+      <w:r>
+        <w:rPr>
+          <w:lang w:val="en-US"/>
+        </w:rPr>
+        <w:t>4K1_ISW_G3_Bibliografia_Poker_Planning_Cards.pdf</w:t>
+      </w:r>
+    </w:p>
+    <w:p>
+      <w:pPr>
+        <w:pStyle w:val="Prrafodelista"/>
+        <w:numPr>
+          <w:ilvl w:val="2"/>
+          <w:numId w:val="5"/>
+        </w:numPr>
+        <w:ind w:left="1560" w:right="-424"/>
+        <w:jc w:val="both"/>
+        <w:rPr>
+          <w:lang w:val="en-US"/>
+        </w:rPr>
+      </w:pPr>
+      <w:r>
+        <w:rPr>
+          <w:lang w:val="en-US"/>
+        </w:rPr>
+        <w:t>4K1_ISW_G3_Bibliografia_Rapi_ Development_Steve_Mcconnell.pdf</w:t>
+      </w:r>
+    </w:p>
+    <w:p>
+      <w:pPr>
+        <w:pStyle w:val="Prrafodelista"/>
+        <w:numPr>
+          <w:ilvl w:val="2"/>
+          <w:numId w:val="5"/>
+        </w:numPr>
+        <w:ind w:left="1560" w:right="-424"/>
+        <w:jc w:val="both"/>
+        <w:rPr>
+          <w:lang w:val="es-ES"/>
+        </w:rPr>
+      </w:pPr>
+      <w:r>
+        <w:rPr>
+          <w:lang w:val="es-ES"/>
+        </w:rPr>
+        <w:t>4K1_ISW_G3_Bibliografia_Scrum_Y_XP_Desde_Las_Trincheras.pdf</w:t>
+      </w:r>
+    </w:p>
+    <w:p>
+      <w:pPr>
+        <w:pStyle w:val="Prrafodelista"/>
+        <w:numPr>
+          <w:ilvl w:val="2"/>
+          <w:numId w:val="5"/>
+        </w:numPr>
+        <w:ind w:left="1560" w:right="-424"/>
+        <w:jc w:val="both"/>
+        <w:rPr>
+          <w:lang w:val="en-US"/>
+        </w:rPr>
+      </w:pPr>
+      <w:r>
+        <w:rPr>
+          <w:lang w:val="en-US"/>
+        </w:rPr>
+        <w:t>4K1_ISW_G3_Bibliografia_Software_Engineering_Body_of_Knowledge.pdf</w:t>
+      </w:r>
+    </w:p>
+    <w:p>
+      <w:pPr>
+        <w:pStyle w:val="Prrafodelista"/>
+        <w:numPr>
+          <w:ilvl w:val="2"/>
+          <w:numId w:val="5"/>
+        </w:numPr>
+        <w:ind w:left="1560" w:right="-424"/>
+        <w:jc w:val="both"/>
+        <w:rPr>
+          <w:lang w:val="en-US"/>
+        </w:rPr>
+      </w:pPr>
+      <w:r>
+        <w:rPr>
+          <w:lang w:val="en-US"/>
+        </w:rPr>
+        <w:t>4K1_ISW_G3_Bibliografia_The_Art_of_Software_Testing_3_edition.pdf</w:t>
+      </w:r>
+    </w:p>
+    <w:p>
+      <w:pPr>
+        <w:pStyle w:val="Prrafodelista"/>
+        <w:numPr>
+          <w:ilvl w:val="2"/>
+          <w:numId w:val="5"/>
+        </w:numPr>
+        <w:ind w:left="1560" w:right="-424"/>
+        <w:jc w:val="both"/>
+        <w:rPr>
+          <w:lang w:val="en-US"/>
+        </w:rPr>
+      </w:pPr>
+      <w:r>
+        <w:rPr>
+          <w:lang w:val="en-US"/>
+        </w:rPr>
+        <w:t>4K1_ISW_G3_Bibliografia_The_Mythical_Man_Month_Essays_On_Software_Engineering.pdf</w:t>
+      </w:r>
+    </w:p>
+    <w:p>
+      <w:pPr>
+        <w:pStyle w:val="Prrafodelista"/>
+        <w:numPr>
+          <w:ilvl w:val="2"/>
+          <w:numId w:val="5"/>
+        </w:numPr>
+        <w:ind w:left="1560" w:right="-424"/>
+        <w:jc w:val="both"/>
+        <w:rPr>
+          <w:lang w:val="en-US"/>
+        </w:rPr>
+      </w:pPr>
+      <w:r>
+        <w:rPr>
+          <w:lang w:val="en-US"/>
+        </w:rPr>
+        <w:t>4K1_ISW_G3_Bibliografia_User_Stories_Applied_Mike_Cohn_Preview.pdf</w:t>
+      </w:r>
+    </w:p>
+    <w:p>
+      <w:pPr>
+        <w:pStyle w:val="Prrafodelista"/>
+        <w:numPr>
+          <w:ilvl w:val="2"/>
+          <w:numId w:val="5"/>
+        </w:numPr>
+        <w:ind w:left="1560" w:right="-424"/>
+        <w:jc w:val="both"/>
+        <w:rPr>
+          <w:lang w:val="en-US"/>
+        </w:rPr>
+      </w:pPr>
+      <w:r>
+        <w:rPr>
+          <w:lang w:val="en-US"/>
+        </w:rPr>
+        <w:t>4K1_ISW_G3_Bibliografia_User_Story_Primer.pdf</w:t>
+      </w:r>
+    </w:p>
+    <w:p>
+      <w:pPr>
+        <w:pStyle w:val="Prrafodelista"/>
+        <w:numPr>
+          <w:ilvl w:val="1"/>
+          <w:numId w:val="4"/>
+        </w:numPr>
+        <w:ind w:left="1134"/>
+        <w:jc w:val="both"/>
+        <w:rPr>
+          <w:lang w:val="en-US"/>
+        </w:rPr>
+      </w:pPr>
+      <w:proofErr w:type="spellStart"/>
+      <w:r>
+        <w:rPr>
+          <w:lang w:val="en-US"/>
+        </w:rPr>
+        <w:t>filminas_de_clase</w:t>
+      </w:r>
+      <w:proofErr w:type="spellEnd"/>
+    </w:p>
+    <w:p>
+      <w:pPr>
+        <w:pStyle w:val="Prrafodelista"/>
+        <w:numPr>
+          <w:ilvl w:val="1"/>
+          <w:numId w:val="4"/>
+        </w:numPr>
+        <w:ind w:left="1134"/>
+        <w:jc w:val="both"/>
+        <w:rPr>
+          <w:lang w:val="en-US"/>
+        </w:rPr>
+      </w:pPr>
+      <w:proofErr w:type="spellStart"/>
+      <w:r>
+        <w:rPr>
+          <w:lang w:val="en-US"/>
+        </w:rPr>
+        <w:t>presentaciones_de_grupo</w:t>
+      </w:r>
+      <w:proofErr w:type="spellEnd"/>
+    </w:p>
+    <w:p>
+      <w:pPr>
+        <w:pStyle w:val="Prrafodelista"/>
+        <w:numPr>
+          <w:ilvl w:val="1"/>
+          <w:numId w:val="4"/>
+        </w:numPr>
+        <w:ind w:left="1134"/>
+        <w:jc w:val="both"/>
+        <w:rPr>
+          <w:lang w:val="en-US"/>
+        </w:rPr>
+      </w:pPr>
+      <w:proofErr w:type="spellStart"/>
+      <w:r>
+        <w:rPr>
+          <w:lang w:val="en-US"/>
+        </w:rPr>
+        <w:t>trabajos_conceptuales</w:t>
+      </w:r>
+      <w:proofErr w:type="spellEnd"/>
+    </w:p>
+    <w:p>
+      <w:pPr>
+        <w:pStyle w:val="Prrafodelista"/>
+        <w:numPr>
+          <w:ilvl w:val="0"/>
+          <w:numId w:val="4"/>
+        </w:numPr>
+        <w:jc w:val="both"/>
+        <w:rPr>
+          <w:lang w:val="en-US"/>
+        </w:rPr>
+      </w:pPr>
+      <w:r>
+        <w:rPr>
+          <w:lang w:val="en-US"/>
+        </w:rPr>
+        <w:t>README.md</w:t>
+      </w:r>
+    </w:p>
+    <w:p>
+      <w:pPr>
+        <w:ind w:left="360"/>
+        <w:jc w:val="both"/>
+        <w:rPr>
+          <w:lang w:val="en-US"/>
+        </w:rPr>
+      </w:pPr>
+    </w:p>
+    <w:p>
+      <w:pPr>
+        <w:jc w:val="both"/>
+        <w:rPr>
+          <w:lang w:val="es-ES"/>
+        </w:rPr>
+      </w:pPr>
+      <w:r>
+        <w:rPr>
+          <w:lang w:val="es-ES"/>
+        </w:rPr>
+        <w:t>Consideramos e</w:t>
+      </w:r>
+      <w:r>
+        <w:rPr>
+          <w:lang w:val="es-ES"/>
+        </w:rPr>
+        <w:t>stos como línea base debido a que ya están completos, y no deberían cambiar durante el cursado de la materia.</w:t>
+      </w:r>
+    </w:p>
+    <w:p>
+      <w:pPr>
+        <w:jc w:val="both"/>
+        <w:rPr>
+          <w:lang w:val="es-ES"/>
+        </w:rPr>
       </w:pPr>
     </w:p>
     <w:p>
@@ -2717,7 +3505,7 @@
     </w:p>
     <w:sectPr>
       <w:pgSz w:w="11909" w:h="16834"/>
-      <w:pgMar w:top="1418" w:right="1134" w:bottom="1418" w:left="1418" w:header="720" w:footer="720" w:gutter="0"/>
+      <w:pgMar w:top="1418" w:right="1134" w:bottom="1418" w:left="1134" w:header="720" w:footer="720" w:gutter="0"/>
       <w:pgNumType w:start="1"/>
       <w:cols w:space="720"/>
     </w:sectPr>
@@ -2843,6 +3631,119 @@
     </w:lvl>
   </w:abstractNum>
   <w:abstractNum w:abstractNumId="1" w15:restartNumberingAfterBreak="0">
+    <w:nsid w:val="340E2BFB"/>
+    <w:multiLevelType w:val="hybridMultilevel"/>
+    <w:tmpl w:val="06509748"/>
+    <w:lvl w:ilvl="0" w:tplc="0C0A0009">
+      <w:start w:val="1"/>
+      <w:numFmt w:val="bullet"/>
+      <w:lvlText w:val=""/>
+      <w:lvlJc w:val="left"/>
+      <w:pPr>
+        <w:ind w:left="720" w:hanging="360"/>
+      </w:pPr>
+      <w:rPr>
+        <w:rFonts w:ascii="Wingdings" w:hAnsi="Wingdings" w:hint="default"/>
+      </w:rPr>
+    </w:lvl>
+    <w:lvl w:ilvl="1" w:tplc="0C0A0003">
+      <w:start w:val="1"/>
+      <w:numFmt w:val="bullet"/>
+      <w:lvlText w:val="o"/>
+      <w:lvlJc w:val="left"/>
+      <w:pPr>
+        <w:ind w:left="1440" w:hanging="360"/>
+      </w:pPr>
+      <w:rPr>
+        <w:rFonts w:ascii="Courier New" w:hAnsi="Courier New" w:cs="Courier New" w:hint="default"/>
+      </w:rPr>
+    </w:lvl>
+    <w:lvl w:ilvl="2" w:tplc="0C0A000B">
+      <w:start w:val="1"/>
+      <w:numFmt w:val="bullet"/>
+      <w:lvlText w:val=""/>
+      <w:lvlJc w:val="left"/>
+      <w:pPr>
+        <w:ind w:left="2160" w:hanging="360"/>
+      </w:pPr>
+      <w:rPr>
+        <w:rFonts w:ascii="Wingdings" w:hAnsi="Wingdings" w:hint="default"/>
+      </w:rPr>
+    </w:lvl>
+    <w:lvl w:ilvl="3" w:tplc="0C0A0001" w:tentative="1">
+      <w:start w:val="1"/>
+      <w:numFmt w:val="bullet"/>
+      <w:lvlText w:val=""/>
+      <w:lvlJc w:val="left"/>
+      <w:pPr>
+        <w:ind w:left="2880" w:hanging="360"/>
+      </w:pPr>
+      <w:rPr>
+        <w:rFonts w:ascii="Symbol" w:hAnsi="Symbol" w:hint="default"/>
+      </w:rPr>
+    </w:lvl>
+    <w:lvl w:ilvl="4" w:tplc="0C0A0003" w:tentative="1">
+      <w:start w:val="1"/>
+      <w:numFmt w:val="bullet"/>
+      <w:lvlText w:val="o"/>
+      <w:lvlJc w:val="left"/>
+      <w:pPr>
+        <w:ind w:left="3600" w:hanging="360"/>
+      </w:pPr>
+      <w:rPr>
+        <w:rFonts w:ascii="Courier New" w:hAnsi="Courier New" w:cs="Courier New" w:hint="default"/>
+      </w:rPr>
+    </w:lvl>
+    <w:lvl w:ilvl="5" w:tplc="0C0A0005" w:tentative="1">
+      <w:start w:val="1"/>
+      <w:numFmt w:val="bullet"/>
+      <w:lvlText w:val=""/>
+      <w:lvlJc w:val="left"/>
+      <w:pPr>
+        <w:ind w:left="4320" w:hanging="360"/>
+      </w:pPr>
+      <w:rPr>
+        <w:rFonts w:ascii="Wingdings" w:hAnsi="Wingdings" w:hint="default"/>
+      </w:rPr>
+    </w:lvl>
+    <w:lvl w:ilvl="6" w:tplc="0C0A0001" w:tentative="1">
+      <w:start w:val="1"/>
+      <w:numFmt w:val="bullet"/>
+      <w:lvlText w:val=""/>
+      <w:lvlJc w:val="left"/>
+      <w:pPr>
+        <w:ind w:left="5040" w:hanging="360"/>
+      </w:pPr>
+      <w:rPr>
+        <w:rFonts w:ascii="Symbol" w:hAnsi="Symbol" w:hint="default"/>
+      </w:rPr>
+    </w:lvl>
+    <w:lvl w:ilvl="7" w:tplc="0C0A0003" w:tentative="1">
+      <w:start w:val="1"/>
+      <w:numFmt w:val="bullet"/>
+      <w:lvlText w:val="o"/>
+      <w:lvlJc w:val="left"/>
+      <w:pPr>
+        <w:ind w:left="5760" w:hanging="360"/>
+      </w:pPr>
+      <w:rPr>
+        <w:rFonts w:ascii="Courier New" w:hAnsi="Courier New" w:cs="Courier New" w:hint="default"/>
+      </w:rPr>
+    </w:lvl>
+    <w:lvl w:ilvl="8" w:tplc="0C0A0005" w:tentative="1">
+      <w:start w:val="1"/>
+      <w:numFmt w:val="bullet"/>
+      <w:lvlText w:val=""/>
+      <w:lvlJc w:val="left"/>
+      <w:pPr>
+        <w:ind w:left="6480" w:hanging="360"/>
+      </w:pPr>
+      <w:rPr>
+        <w:rFonts w:ascii="Wingdings" w:hAnsi="Wingdings" w:hint="default"/>
+      </w:rPr>
+    </w:lvl>
+  </w:abstractNum>
+  <w:abstractNum w:abstractNumId="2" w15:restartNumberingAfterBreak="0">
     <w:nsid w:val="4FAE7EFA"/>
     <w:multiLevelType w:val="multilevel"/>
     <w:tmpl w:val="1D9E88DE"/>
@@ -2957,7 +3858,7 @@
       </w:rPr>
     </w:lvl>
   </w:abstractNum>
-  <w:abstractNum w:abstractNumId="2" w15:restartNumberingAfterBreak="0">
+  <w:abstractNum w:abstractNumId="3" w15:restartNumberingAfterBreak="0">
     <w:nsid w:val="59FF62FD"/>
     <w:multiLevelType w:val="hybridMultilevel"/>
     <w:tmpl w:val="028ABF40"/>
@@ -2973,7 +3874,7 @@
         <w:rFonts w:ascii="Symbol" w:hAnsi="Symbol" w:hint="default"/>
       </w:rPr>
     </w:lvl>
-    <w:lvl w:ilvl="1" w:tplc="0C0A0003" w:tentative="1">
+    <w:lvl w:ilvl="1" w:tplc="0C0A0003">
       <w:start w:val="1"/>
       <w:numFmt w:val="bullet"/>
       <w:lvlText w:val="o"/>
@@ -3070,13 +3971,132 @@
       </w:rPr>
     </w:lvl>
   </w:abstractNum>
+  <w:abstractNum w:abstractNumId="4" w15:restartNumberingAfterBreak="0">
+    <w:nsid w:val="725155AC"/>
+    <w:multiLevelType w:val="hybridMultilevel"/>
+    <w:tmpl w:val="2FD8CC10"/>
+    <w:lvl w:ilvl="0" w:tplc="0C0A0009">
+      <w:start w:val="1"/>
+      <w:numFmt w:val="bullet"/>
+      <w:lvlText w:val=""/>
+      <w:lvlJc w:val="left"/>
+      <w:pPr>
+        <w:ind w:left="720" w:hanging="360"/>
+      </w:pPr>
+      <w:rPr>
+        <w:rFonts w:ascii="Wingdings" w:hAnsi="Wingdings" w:hint="default"/>
+      </w:rPr>
+    </w:lvl>
+    <w:lvl w:ilvl="1" w:tplc="0C0A0001">
+      <w:start w:val="1"/>
+      <w:numFmt w:val="bullet"/>
+      <w:lvlText w:val=""/>
+      <w:lvlJc w:val="left"/>
+      <w:pPr>
+        <w:ind w:left="1440" w:hanging="360"/>
+      </w:pPr>
+      <w:rPr>
+        <w:rFonts w:ascii="Symbol" w:hAnsi="Symbol" w:hint="default"/>
+      </w:rPr>
+    </w:lvl>
+    <w:lvl w:ilvl="2" w:tplc="0C0A0005">
+      <w:start w:val="1"/>
+      <w:numFmt w:val="bullet"/>
+      <w:lvlText w:val=""/>
+      <w:lvlJc w:val="left"/>
+      <w:pPr>
+        <w:ind w:left="2160" w:hanging="360"/>
+      </w:pPr>
+      <w:rPr>
+        <w:rFonts w:ascii="Wingdings" w:hAnsi="Wingdings" w:hint="default"/>
+      </w:rPr>
+    </w:lvl>
+    <w:lvl w:ilvl="3" w:tplc="0C0A0001" w:tentative="1">
+      <w:start w:val="1"/>
+      <w:numFmt w:val="bullet"/>
+      <w:lvlText w:val=""/>
+      <w:lvlJc w:val="left"/>
+      <w:pPr>
+        <w:ind w:left="2880" w:hanging="360"/>
+      </w:pPr>
+      <w:rPr>
+        <w:rFonts w:ascii="Symbol" w:hAnsi="Symbol" w:hint="default"/>
+      </w:rPr>
+    </w:lvl>
+    <w:lvl w:ilvl="4" w:tplc="0C0A0003" w:tentative="1">
+      <w:start w:val="1"/>
+      <w:numFmt w:val="bullet"/>
+      <w:lvlText w:val="o"/>
+      <w:lvlJc w:val="left"/>
+      <w:pPr>
+        <w:ind w:left="3600" w:hanging="360"/>
+      </w:pPr>
+      <w:rPr>
+        <w:rFonts w:ascii="Courier New" w:hAnsi="Courier New" w:cs="Courier New" w:hint="default"/>
+      </w:rPr>
+    </w:lvl>
+    <w:lvl w:ilvl="5" w:tplc="0C0A0005" w:tentative="1">
+      <w:start w:val="1"/>
+      <w:numFmt w:val="bullet"/>
+      <w:lvlText w:val=""/>
+      <w:lvlJc w:val="left"/>
+      <w:pPr>
+        <w:ind w:left="4320" w:hanging="360"/>
+      </w:pPr>
+      <w:rPr>
+        <w:rFonts w:ascii="Wingdings" w:hAnsi="Wingdings" w:hint="default"/>
+      </w:rPr>
+    </w:lvl>
+    <w:lvl w:ilvl="6" w:tplc="0C0A0001" w:tentative="1">
+      <w:start w:val="1"/>
+      <w:numFmt w:val="bullet"/>
+      <w:lvlText w:val=""/>
+      <w:lvlJc w:val="left"/>
+      <w:pPr>
+        <w:ind w:left="5040" w:hanging="360"/>
+      </w:pPr>
+      <w:rPr>
+        <w:rFonts w:ascii="Symbol" w:hAnsi="Symbol" w:hint="default"/>
+      </w:rPr>
+    </w:lvl>
+    <w:lvl w:ilvl="7" w:tplc="0C0A0003" w:tentative="1">
+      <w:start w:val="1"/>
+      <w:numFmt w:val="bullet"/>
+      <w:lvlText w:val="o"/>
+      <w:lvlJc w:val="left"/>
+      <w:pPr>
+        <w:ind w:left="5760" w:hanging="360"/>
+      </w:pPr>
+      <w:rPr>
+        <w:rFonts w:ascii="Courier New" w:hAnsi="Courier New" w:cs="Courier New" w:hint="default"/>
+      </w:rPr>
+    </w:lvl>
+    <w:lvl w:ilvl="8" w:tplc="0C0A0005" w:tentative="1">
+      <w:start w:val="1"/>
+      <w:numFmt w:val="bullet"/>
+      <w:lvlText w:val=""/>
+      <w:lvlJc w:val="left"/>
+      <w:pPr>
+        <w:ind w:left="6480" w:hanging="360"/>
+      </w:pPr>
+      <w:rPr>
+        <w:rFonts w:ascii="Wingdings" w:hAnsi="Wingdings" w:hint="default"/>
+      </w:rPr>
+    </w:lvl>
+  </w:abstractNum>
   <w:num w:numId="1">
     <w:abstractNumId w:val="0"/>
   </w:num>
   <w:num w:numId="2">
+    <w:abstractNumId w:val="3"/>
+  </w:num>
+  <w:num w:numId="3">
     <w:abstractNumId w:val="2"/>
   </w:num>
-  <w:num w:numId="3">
+  <w:num w:numId="4">
+    <w:abstractNumId w:val="4"/>
+  </w:num>
+  <w:num w:numId="5">
     <w:abstractNumId w:val="1"/>
   </w:num>
 </w:numbering>

</xml_diff>